<commit_message>
Added an extra thing
</commit_message>
<xml_diff>
--- a/docs/Functioneel en technisch design 213server.docx
+++ b/docs/Functioneel en technisch design 213server.docx
@@ -1140,62 +1140,20 @@
         <w:rPr>
           <w:rFonts w:ascii="Verdana" w:hAnsi="Verdana"/>
         </w:rPr>
-        <w:t xml:space="preserve">Dit document beschrijft het functioneel ontwerp van de nieuwe webapplicatie “213-Server” die in 2017 (April - Juni) Gerealiseerd zal worden. Het ontwerp </w:t>
+        <w:t>Dit document beschrijft het functioneel ontwerp van de nieuwe webapplicatie “213-Server” die in 2017 (April - Juni) Gerealiseerd zal worden. Het ontwerp word door ons aangeleverd, functionaliteiten moeten we ook zelf aanleveren en beschrijven. Waarom dit document? Om te voorkomen dat er interpretatie problemen instaan. Met dit functioneel ontwerp kan een programmeur direct gaan ontwikkelen.</w:t>
       </w:r>
-      <w:proofErr w:type="gramStart"/>
+    </w:p>
+    <w:p>
+      <w:pPr>
+        <w:rPr>
+          <w:rFonts w:ascii="Verdana" w:hAnsi="Verdana"/>
+        </w:rPr>
+      </w:pPr>
       <w:r>
         <w:rPr>
           <w:rFonts w:ascii="Verdana" w:hAnsi="Verdana"/>
         </w:rPr>
-        <w:t>word</w:t>
-      </w:r>
-      <w:proofErr w:type="gramEnd"/>
-      <w:r>
-        <w:rPr>
-          <w:rFonts w:ascii="Verdana" w:hAnsi="Verdana"/>
-        </w:rPr>
-        <w:t xml:space="preserve"> door ons aangeleverd, functionaliteiten moeten we ook zelf aanleveren en beschrijven. Waarom dit document? Om te voorkomen dat er </w:t>
-      </w:r>
-      <w:proofErr w:type="gramStart"/>
-      <w:r>
-        <w:rPr>
-          <w:rFonts w:ascii="Verdana" w:hAnsi="Verdana"/>
-        </w:rPr>
-        <w:t>interpretatie problemen</w:t>
-      </w:r>
-      <w:proofErr w:type="gramEnd"/>
-      <w:r>
-        <w:rPr>
-          <w:rFonts w:ascii="Verdana" w:hAnsi="Verdana"/>
-        </w:rPr>
-        <w:t xml:space="preserve"> instaan. Met dit functioneel ontwerp kan een programmeur direct gaan ontwikkelen.</w:t>
-      </w:r>
-    </w:p>
-    <w:p>
-      <w:pPr>
-        <w:rPr>
-          <w:rFonts w:ascii="Verdana" w:hAnsi="Verdana"/>
-        </w:rPr>
-      </w:pPr>
-      <w:r>
-        <w:rPr>
-          <w:rFonts w:ascii="Verdana" w:hAnsi="Verdana"/>
-        </w:rPr>
-        <w:t xml:space="preserve">213-Server </w:t>
-      </w:r>
-      <w:proofErr w:type="gramStart"/>
-      <w:r>
-        <w:rPr>
-          <w:rFonts w:ascii="Verdana" w:hAnsi="Verdana"/>
-        </w:rPr>
-        <w:t>word</w:t>
-      </w:r>
-      <w:proofErr w:type="gramEnd"/>
-      <w:r>
-        <w:rPr>
-          <w:rFonts w:ascii="Verdana" w:hAnsi="Verdana"/>
-        </w:rPr>
-        <w:t xml:space="preserve"> ontwikkeld om een nieuw en overzichtelijke website bij elkaar te zetten zodat studenten en leraren in de toekomst makkelijk bin alle opdrachten kunnen.</w:t>
+        <w:t>213-Server word ontwikkeld om een nieuw en overzichtelijke website bij elkaar te zetten zodat studenten en leraren in de toekomst makkelijk bin alle opdrachten kunnen.</w:t>
       </w:r>
     </w:p>
     <w:p>
@@ -1816,7 +1774,6 @@
         </w:rPr>
         <w:t>Niels Gebben</w:t>
       </w:r>
-      <w:proofErr w:type="gramStart"/>
       <w:r>
         <w:rPr>
           <w:rFonts w:ascii="Verdana" w:hAnsi="Verdana"/>
@@ -1833,14 +1790,7 @@
         <w:rPr>
           <w:rFonts w:ascii="Verdana" w:hAnsi="Verdana"/>
         </w:rPr>
-        <w:t xml:space="preserve"> (</w:t>
-      </w:r>
-      <w:proofErr w:type="gramEnd"/>
-      <w:r>
-        <w:rPr>
-          <w:rFonts w:ascii="Verdana" w:hAnsi="Verdana"/>
-        </w:rPr>
-        <w:t>Applicatieontwikkelaar niveau 4 leerjaar 2)</w:t>
+        <w:t xml:space="preserve"> (Applicatieontwikkelaar niveau 4 leerjaar 2)</w:t>
       </w:r>
     </w:p>
     <w:p>
@@ -1871,16 +1821,8 @@
         <w:rPr>
           <w:rFonts w:ascii="Verdana" w:hAnsi="Verdana"/>
         </w:rPr>
-        <w:t xml:space="preserve"> </w:t>
+        <w:t xml:space="preserve">    (</w:t>
       </w:r>
-      <w:proofErr w:type="gramStart"/>
-      <w:r>
-        <w:rPr>
-          <w:rFonts w:ascii="Verdana" w:hAnsi="Verdana"/>
-        </w:rPr>
-        <w:t xml:space="preserve">   (</w:t>
-      </w:r>
-      <w:proofErr w:type="gramEnd"/>
       <w:r>
         <w:rPr>
           <w:rFonts w:ascii="Verdana" w:hAnsi="Verdana"/>
@@ -1909,9 +1851,8 @@
         <w:rPr>
           <w:rFonts w:ascii="Verdana" w:hAnsi="Verdana"/>
         </w:rPr>
-        <w:t xml:space="preserve">      </w:t>
+        <w:t xml:space="preserve">       </w:t>
       </w:r>
-      <w:proofErr w:type="gramStart"/>
       <w:r>
         <w:rPr>
           <w:rFonts w:ascii="Verdana" w:hAnsi="Verdana"/>
@@ -1922,20 +1863,7 @@
         <w:rPr>
           <w:rFonts w:ascii="Verdana" w:hAnsi="Verdana"/>
         </w:rPr>
-        <w:t xml:space="preserve"> </w:t>
-      </w:r>
-      <w:r>
-        <w:rPr>
-          <w:rFonts w:ascii="Verdana" w:hAnsi="Verdana"/>
-        </w:rPr>
-        <w:t xml:space="preserve"> (</w:t>
-      </w:r>
-      <w:proofErr w:type="gramEnd"/>
-      <w:r>
-        <w:rPr>
-          <w:rFonts w:ascii="Verdana" w:hAnsi="Verdana"/>
-        </w:rPr>
-        <w:t>Applicatieontwikkelaar niveau 4 leerjaar 3)</w:t>
+        <w:t xml:space="preserve"> (Applicatieontwikkelaar niveau 4 leerjaar 3)</w:t>
       </w:r>
     </w:p>
     <w:p>
@@ -2014,7 +1942,7 @@
             <v:path o:extrusionok="f" gradientshapeok="t" o:connecttype="rect"/>
             <o:lock v:ext="edit" aspectratio="t"/>
           </v:shapetype>
-          <v:shape id="_x0000_i1027" type="#_x0000_t75" style="width:453.5pt;height:296.5pt">
+          <v:shape id="_x0000_i1025" type="#_x0000_t75" style="width:453.8pt;height:296.2pt">
             <v:imagedata r:id="rId6" o:title="project 1"/>
           </v:shape>
         </w:pict>
@@ -2274,32 +2202,23 @@
     </w:p>
     <w:p>
       <w:pPr>
-        <w:rPr>
-          <w:rFonts w:ascii="Verdana" w:hAnsi="Verdana"/>
-          <w:b/>
+        <w:pStyle w:val="Kop1"/>
+        <w:rPr>
+          <w:rFonts w:eastAsiaTheme="minorHAnsi" w:cstheme="minorBidi"/>
           <w:sz w:val="24"/>
-        </w:rPr>
-      </w:pPr>
+          <w:szCs w:val="22"/>
+        </w:rPr>
+      </w:pPr>
+      <w:bookmarkStart w:id="3" w:name="_Toc479149694"/>
     </w:p>
     <w:p>
       <w:pPr>
         <w:pStyle w:val="Kop1"/>
       </w:pPr>
-      <w:bookmarkStart w:id="3" w:name="_Toc479149694"/>
-      <w:bookmarkStart w:id="4" w:name="_GoBack"/>
-      <w:bookmarkEnd w:id="4"/>
       <w:r>
-        <w:lastRenderedPageBreak/>
         <w:t>Functionaliteit</w:t>
       </w:r>
       <w:bookmarkEnd w:id="3"/>
-    </w:p>
-    <w:p>
-      <w:pPr>
-        <w:rPr>
-          <w:rFonts w:ascii="Verdana" w:hAnsi="Verdana"/>
-        </w:rPr>
-      </w:pPr>
     </w:p>
     <w:p>
       <w:pPr>
@@ -2393,6 +2312,18 @@
     <w:p>
       <w:pPr>
         <w:pStyle w:val="Geenafstand"/>
+        <w:numPr>
+          <w:ilvl w:val="0"/>
+          <w:numId w:val="10"/>
+        </w:numPr>
+      </w:pPr>
+      <w:r>
+        <w:t>(Extra docenten pagina)</w:t>
+      </w:r>
+    </w:p>
+    <w:p>
+      <w:pPr>
+        <w:pStyle w:val="Geenafstand"/>
       </w:pPr>
       <w:r>
         <w:t xml:space="preserve"> </w:t>
@@ -2611,6 +2542,37 @@
     <w:p>
       <w:pPr>
         <w:pStyle w:val="Geenafstand"/>
+        <w:rPr>
+          <w:b/>
+          <w:sz w:val="28"/>
+        </w:rPr>
+      </w:pPr>
+      <w:r>
+        <w:rPr>
+          <w:b/>
+          <w:sz w:val="24"/>
+        </w:rPr>
+        <w:t>Extra docenten pagina</w:t>
+      </w:r>
+    </w:p>
+    <w:p>
+      <w:pPr>
+        <w:pStyle w:val="Geenafstand"/>
+      </w:pPr>
+    </w:p>
+    <w:p>
+      <w:pPr>
+        <w:pStyle w:val="Geenafstand"/>
+      </w:pPr>
+      <w:r>
+        <w:t>Als extraatje zou er een pagina bij kunnen komen waarbij alle docenten staan en Voor welke lessen en vragen kan zijn.</w:t>
+      </w:r>
+      <w:bookmarkStart w:id="4" w:name="_GoBack"/>
+      <w:bookmarkEnd w:id="4"/>
+    </w:p>
+    <w:p>
+      <w:pPr>
+        <w:pStyle w:val="Geenafstand"/>
       </w:pPr>
     </w:p>
     <w:p>
@@ -2634,7 +2596,6 @@
       </w:pPr>
       <w:bookmarkStart w:id="5" w:name="_Toc479149695"/>
       <w:r>
-        <w:lastRenderedPageBreak/>
         <w:t>Use Case scenario’s</w:t>
       </w:r>
       <w:bookmarkEnd w:id="5"/>
@@ -2649,7 +2610,7 @@
     <w:p>
       <w:r>
         <w:pict>
-          <v:shape id="_x0000_i1025" type="#_x0000_t75" style="width:453pt;height:480.5pt">
+          <v:shape id="_x0000_i1026" type="#_x0000_t75" style="width:453.25pt;height:480.55pt">
             <v:imagedata r:id="rId9" o:title="project 213 diagram goeie"/>
           </v:shape>
         </w:pict>
@@ -2696,7 +2657,6 @@
               <w:rPr>
                 <w:rFonts w:ascii="Verdana" w:hAnsi="Verdana"/>
               </w:rPr>
-              <w:lastRenderedPageBreak/>
               <w:t>Naam</w:t>
             </w:r>
           </w:p>
@@ -2886,21 +2846,7 @@
               <w:rPr>
                 <w:rFonts w:ascii="Verdana" w:hAnsi="Verdana"/>
               </w:rPr>
-              <w:t xml:space="preserve">Moet verbonden zijn via </w:t>
-            </w:r>
-            <w:proofErr w:type="spellStart"/>
-            <w:r>
-              <w:rPr>
-                <w:rFonts w:ascii="Verdana" w:hAnsi="Verdana"/>
-              </w:rPr>
-              <w:t>ictacademie</w:t>
-            </w:r>
-            <w:proofErr w:type="spellEnd"/>
-            <w:r>
-              <w:rPr>
-                <w:rFonts w:ascii="Verdana" w:hAnsi="Verdana"/>
-              </w:rPr>
-              <w:t xml:space="preserve"> Wifi</w:t>
+              <w:t>Moet verbonden zijn via ictacademie Wifi</w:t>
             </w:r>
           </w:p>
         </w:tc>
@@ -2950,63 +2896,39 @@
                 <w:rFonts w:ascii="Verdana" w:hAnsi="Verdana"/>
               </w:rPr>
             </w:pPr>
-            <w:proofErr w:type="gramStart"/>
-            <w:r>
-              <w:rPr>
-                <w:rFonts w:ascii="Verdana" w:hAnsi="Verdana"/>
-              </w:rPr>
-              <w:t>1  Student</w:t>
-            </w:r>
-            <w:proofErr w:type="gramEnd"/>
-            <w:r>
-              <w:rPr>
-                <w:rFonts w:ascii="Verdana" w:hAnsi="Verdana"/>
-              </w:rPr>
-              <w:t xml:space="preserve"> kiest sector</w:t>
-            </w:r>
-          </w:p>
-          <w:p>
-            <w:pPr>
-              <w:spacing w:line="240" w:lineRule="auto"/>
-              <w:rPr>
-                <w:rFonts w:ascii="Verdana" w:hAnsi="Verdana"/>
-              </w:rPr>
-            </w:pPr>
-            <w:proofErr w:type="gramStart"/>
-            <w:r>
-              <w:rPr>
-                <w:rFonts w:ascii="Verdana" w:hAnsi="Verdana"/>
-              </w:rPr>
-              <w:t>a  verbinding</w:t>
-            </w:r>
-            <w:proofErr w:type="gramEnd"/>
-            <w:r>
-              <w:rPr>
-                <w:rFonts w:ascii="Verdana" w:hAnsi="Verdana"/>
-              </w:rPr>
-              <w:t xml:space="preserve"> maken met 10.25.100.213</w:t>
-            </w:r>
-          </w:p>
-          <w:p>
-            <w:pPr>
-              <w:spacing w:line="240" w:lineRule="auto"/>
-              <w:rPr>
-                <w:rFonts w:ascii="Verdana" w:hAnsi="Verdana"/>
-              </w:rPr>
-            </w:pPr>
-            <w:proofErr w:type="gramStart"/>
-            <w:r>
-              <w:rPr>
-                <w:rFonts w:ascii="Verdana" w:hAnsi="Verdana"/>
-              </w:rPr>
-              <w:t>b  keuze</w:t>
-            </w:r>
-            <w:proofErr w:type="gramEnd"/>
-            <w:r>
-              <w:rPr>
-                <w:rFonts w:ascii="Verdana" w:hAnsi="Verdana"/>
-              </w:rPr>
-              <w:t xml:space="preserve"> sector</w:t>
+            <w:r>
+              <w:rPr>
+                <w:rFonts w:ascii="Verdana" w:hAnsi="Verdana"/>
+              </w:rPr>
+              <w:t>1  Student kiest sector</w:t>
+            </w:r>
+          </w:p>
+          <w:p>
+            <w:pPr>
+              <w:spacing w:line="240" w:lineRule="auto"/>
+              <w:rPr>
+                <w:rFonts w:ascii="Verdana" w:hAnsi="Verdana"/>
+              </w:rPr>
+            </w:pPr>
+            <w:r>
+              <w:rPr>
+                <w:rFonts w:ascii="Verdana" w:hAnsi="Verdana"/>
+              </w:rPr>
+              <w:t>a  verbinding maken met 10.25.100.213</w:t>
+            </w:r>
+          </w:p>
+          <w:p>
+            <w:pPr>
+              <w:spacing w:line="240" w:lineRule="auto"/>
+              <w:rPr>
+                <w:rFonts w:ascii="Verdana" w:hAnsi="Verdana"/>
+              </w:rPr>
+            </w:pPr>
+            <w:r>
+              <w:rPr>
+                <w:rFonts w:ascii="Verdana" w:hAnsi="Verdana"/>
+              </w:rPr>
+              <w:t>b  keuze sector</w:t>
             </w:r>
           </w:p>
         </w:tc>
@@ -3421,41 +3343,25 @@
                 <w:rFonts w:ascii="Verdana" w:hAnsi="Verdana"/>
               </w:rPr>
             </w:pPr>
-            <w:proofErr w:type="gramStart"/>
-            <w:r>
-              <w:rPr>
-                <w:rFonts w:ascii="Verdana" w:hAnsi="Verdana"/>
-              </w:rPr>
-              <w:t>1  bestand</w:t>
-            </w:r>
-            <w:proofErr w:type="gramEnd"/>
-            <w:r>
-              <w:rPr>
-                <w:rFonts w:ascii="Verdana" w:hAnsi="Verdana"/>
-              </w:rPr>
-              <w:t xml:space="preserve"> is weergegeven</w:t>
-            </w:r>
-          </w:p>
-          <w:p>
-            <w:pPr>
-              <w:spacing w:line="240" w:lineRule="auto"/>
-              <w:rPr>
-                <w:rFonts w:ascii="Verdana" w:hAnsi="Verdana"/>
-              </w:rPr>
-            </w:pPr>
-            <w:proofErr w:type="gramStart"/>
-            <w:r>
-              <w:rPr>
-                <w:rFonts w:ascii="Verdana" w:hAnsi="Verdana"/>
-              </w:rPr>
-              <w:t>a  klik</w:t>
-            </w:r>
-            <w:proofErr w:type="gramEnd"/>
-            <w:r>
-              <w:rPr>
-                <w:rFonts w:ascii="Verdana" w:hAnsi="Verdana"/>
-              </w:rPr>
-              <w:t xml:space="preserve"> op de “geef weer” knop</w:t>
+            <w:r>
+              <w:rPr>
+                <w:rFonts w:ascii="Verdana" w:hAnsi="Verdana"/>
+              </w:rPr>
+              <w:t>1  bestand is weergegeven</w:t>
+            </w:r>
+          </w:p>
+          <w:p>
+            <w:pPr>
+              <w:spacing w:line="240" w:lineRule="auto"/>
+              <w:rPr>
+                <w:rFonts w:ascii="Verdana" w:hAnsi="Verdana"/>
+              </w:rPr>
+            </w:pPr>
+            <w:r>
+              <w:rPr>
+                <w:rFonts w:ascii="Verdana" w:hAnsi="Verdana"/>
+              </w:rPr>
+              <w:t>a  klik op de “geef weer” knop</w:t>
             </w:r>
           </w:p>
         </w:tc>
@@ -3964,49 +3870,25 @@
                 <w:rFonts w:ascii="Verdana" w:hAnsi="Verdana"/>
               </w:rPr>
             </w:pPr>
-            <w:proofErr w:type="gramStart"/>
-            <w:r>
-              <w:rPr>
-                <w:rFonts w:ascii="Verdana" w:hAnsi="Verdana"/>
-              </w:rPr>
-              <w:t>1  bestand</w:t>
-            </w:r>
-            <w:proofErr w:type="gramEnd"/>
-            <w:r>
-              <w:rPr>
-                <w:rFonts w:ascii="Verdana" w:hAnsi="Verdana"/>
-              </w:rPr>
-              <w:t xml:space="preserve"> </w:t>
-            </w:r>
-            <w:proofErr w:type="spellStart"/>
-            <w:r>
-              <w:rPr>
-                <w:rFonts w:ascii="Verdana" w:hAnsi="Verdana"/>
-              </w:rPr>
-              <w:t>gedowload</w:t>
-            </w:r>
-            <w:proofErr w:type="spellEnd"/>
-          </w:p>
-          <w:p>
-            <w:pPr>
-              <w:spacing w:line="240" w:lineRule="auto"/>
-              <w:rPr>
-                <w:rFonts w:ascii="Verdana" w:hAnsi="Verdana"/>
-              </w:rPr>
-            </w:pPr>
-            <w:proofErr w:type="gramStart"/>
-            <w:r>
-              <w:rPr>
-                <w:rFonts w:ascii="Verdana" w:hAnsi="Verdana"/>
-              </w:rPr>
-              <w:t>a  klik</w:t>
-            </w:r>
-            <w:proofErr w:type="gramEnd"/>
-            <w:r>
-              <w:rPr>
-                <w:rFonts w:ascii="Verdana" w:hAnsi="Verdana"/>
-              </w:rPr>
-              <w:t xml:space="preserve"> op de downloadknop</w:t>
+            <w:r>
+              <w:rPr>
+                <w:rFonts w:ascii="Verdana" w:hAnsi="Verdana"/>
+              </w:rPr>
+              <w:t>1  bestand gedowload</w:t>
+            </w:r>
+          </w:p>
+          <w:p>
+            <w:pPr>
+              <w:spacing w:line="240" w:lineRule="auto"/>
+              <w:rPr>
+                <w:rFonts w:ascii="Verdana" w:hAnsi="Verdana"/>
+              </w:rPr>
+            </w:pPr>
+            <w:r>
+              <w:rPr>
+                <w:rFonts w:ascii="Verdana" w:hAnsi="Verdana"/>
+              </w:rPr>
+              <w:t>a  klik op de downloadknop</w:t>
             </w:r>
           </w:p>
         </w:tc>
@@ -4297,49 +4179,8 @@
                 <w:rFonts w:ascii="Verdana" w:hAnsi="Verdana"/>
                 <w:lang w:val="en-US"/>
               </w:rPr>
-              <w:t xml:space="preserve">Use case: </w:t>
-            </w:r>
-            <w:proofErr w:type="spellStart"/>
-            <w:r>
-              <w:rPr>
-                <w:rFonts w:ascii="Verdana" w:hAnsi="Verdana"/>
-                <w:lang w:val="en-US"/>
-              </w:rPr>
-              <w:t>Bestand</w:t>
-            </w:r>
-            <w:proofErr w:type="spellEnd"/>
-            <w:r>
-              <w:rPr>
-                <w:rFonts w:ascii="Verdana" w:hAnsi="Verdana"/>
-                <w:lang w:val="en-US"/>
-              </w:rPr>
-              <w:t xml:space="preserve"> </w:t>
-            </w:r>
-            <w:proofErr w:type="spellStart"/>
-            <w:r>
-              <w:rPr>
-                <w:rFonts w:ascii="Verdana" w:hAnsi="Verdana"/>
-                <w:lang w:val="en-US"/>
-              </w:rPr>
-              <w:t>handmatig</w:t>
-            </w:r>
-            <w:proofErr w:type="spellEnd"/>
-            <w:r>
-              <w:rPr>
-                <w:rFonts w:ascii="Verdana" w:hAnsi="Verdana"/>
-                <w:lang w:val="en-US"/>
-              </w:rPr>
-              <w:t xml:space="preserve"> </w:t>
-            </w:r>
-            <w:proofErr w:type="spellStart"/>
-            <w:r>
-              <w:rPr>
-                <w:rFonts w:ascii="Verdana" w:hAnsi="Verdana"/>
-                <w:lang w:val="en-US"/>
-              </w:rPr>
-              <w:t>zoeken</w:t>
-            </w:r>
-            <w:proofErr w:type="spellEnd"/>
+              <w:t>Use case: Bestand handmatig zoeken</w:t>
+            </w:r>
           </w:p>
         </w:tc>
       </w:tr>
@@ -4550,107 +4391,67 @@
                 <w:rFonts w:ascii="Verdana" w:hAnsi="Verdana"/>
               </w:rPr>
             </w:pPr>
-            <w:proofErr w:type="gramStart"/>
-            <w:r>
-              <w:rPr>
-                <w:rFonts w:ascii="Verdana" w:hAnsi="Verdana"/>
-              </w:rPr>
-              <w:t>1  Student</w:t>
-            </w:r>
-            <w:proofErr w:type="gramEnd"/>
-            <w:r>
-              <w:rPr>
-                <w:rFonts w:ascii="Verdana" w:hAnsi="Verdana"/>
-              </w:rPr>
-              <w:t xml:space="preserve"> vindt bestand</w:t>
-            </w:r>
-          </w:p>
-          <w:p>
-            <w:pPr>
-              <w:spacing w:line="240" w:lineRule="auto"/>
-              <w:rPr>
-                <w:rFonts w:ascii="Verdana" w:hAnsi="Verdana"/>
-              </w:rPr>
-            </w:pPr>
-            <w:proofErr w:type="gramStart"/>
-            <w:r>
-              <w:rPr>
-                <w:rFonts w:ascii="Verdana" w:hAnsi="Verdana"/>
-              </w:rPr>
-              <w:t>a  selecteer</w:t>
-            </w:r>
-            <w:proofErr w:type="gramEnd"/>
-            <w:r>
-              <w:rPr>
-                <w:rFonts w:ascii="Verdana" w:hAnsi="Verdana"/>
-              </w:rPr>
-              <w:t xml:space="preserve"> Oriëntatie</w:t>
-            </w:r>
-          </w:p>
-          <w:p>
-            <w:pPr>
-              <w:spacing w:line="240" w:lineRule="auto"/>
-              <w:rPr>
-                <w:rFonts w:ascii="Verdana" w:hAnsi="Verdana"/>
-              </w:rPr>
-            </w:pPr>
-            <w:proofErr w:type="gramStart"/>
-            <w:r>
-              <w:rPr>
-                <w:rFonts w:ascii="Verdana" w:hAnsi="Verdana"/>
-              </w:rPr>
-              <w:t>b  selecteer</w:t>
-            </w:r>
-            <w:proofErr w:type="gramEnd"/>
-            <w:r>
-              <w:rPr>
-                <w:rFonts w:ascii="Verdana" w:hAnsi="Verdana"/>
-              </w:rPr>
-              <w:t xml:space="preserve"> vak</w:t>
-            </w:r>
-          </w:p>
-          <w:p>
-            <w:pPr>
-              <w:spacing w:line="240" w:lineRule="auto"/>
-              <w:rPr>
-                <w:rFonts w:ascii="Verdana" w:hAnsi="Verdana"/>
-              </w:rPr>
-            </w:pPr>
-            <w:proofErr w:type="gramStart"/>
-            <w:r>
-              <w:rPr>
-                <w:rFonts w:ascii="Verdana" w:hAnsi="Verdana"/>
-              </w:rPr>
-              <w:t>c  selecteer</w:t>
-            </w:r>
-            <w:proofErr w:type="gramEnd"/>
-            <w:r>
-              <w:rPr>
-                <w:rFonts w:ascii="Verdana" w:hAnsi="Verdana"/>
-              </w:rPr>
-              <w:t xml:space="preserve"> opdrachtmap</w:t>
-            </w:r>
-          </w:p>
-          <w:p>
-            <w:pPr>
-              <w:spacing w:line="240" w:lineRule="auto"/>
-              <w:rPr>
-                <w:rFonts w:ascii="Verdana" w:hAnsi="Verdana"/>
-              </w:rPr>
-            </w:pPr>
-            <w:proofErr w:type="gramStart"/>
-            <w:r>
-              <w:rPr>
-                <w:rFonts w:ascii="Verdana" w:hAnsi="Verdana"/>
-              </w:rPr>
-              <w:t>d  bestand</w:t>
-            </w:r>
-            <w:proofErr w:type="gramEnd"/>
-            <w:r>
-              <w:rPr>
-                <w:rFonts w:ascii="Verdana" w:hAnsi="Verdana"/>
-              </w:rPr>
-              <w:t>(en) is/zijn zichtbaar</w:t>
+            <w:r>
+              <w:rPr>
+                <w:rFonts w:ascii="Verdana" w:hAnsi="Verdana"/>
+              </w:rPr>
+              <w:t>1  Student vindt bestand</w:t>
+            </w:r>
+          </w:p>
+          <w:p>
+            <w:pPr>
+              <w:spacing w:line="240" w:lineRule="auto"/>
+              <w:rPr>
+                <w:rFonts w:ascii="Verdana" w:hAnsi="Verdana"/>
+              </w:rPr>
+            </w:pPr>
+            <w:r>
+              <w:rPr>
+                <w:rFonts w:ascii="Verdana" w:hAnsi="Verdana"/>
+              </w:rPr>
+              <w:t>a  selecteer Oriëntatie</w:t>
+            </w:r>
+          </w:p>
+          <w:p>
+            <w:pPr>
+              <w:spacing w:line="240" w:lineRule="auto"/>
+              <w:rPr>
+                <w:rFonts w:ascii="Verdana" w:hAnsi="Verdana"/>
+              </w:rPr>
+            </w:pPr>
+            <w:r>
+              <w:rPr>
+                <w:rFonts w:ascii="Verdana" w:hAnsi="Verdana"/>
+              </w:rPr>
+              <w:t>b  selecteer vak</w:t>
+            </w:r>
+          </w:p>
+          <w:p>
+            <w:pPr>
+              <w:spacing w:line="240" w:lineRule="auto"/>
+              <w:rPr>
+                <w:rFonts w:ascii="Verdana" w:hAnsi="Verdana"/>
+              </w:rPr>
+            </w:pPr>
+            <w:r>
+              <w:rPr>
+                <w:rFonts w:ascii="Verdana" w:hAnsi="Verdana"/>
+              </w:rPr>
+              <w:t>c  selecteer opdrachtmap</w:t>
+            </w:r>
+          </w:p>
+          <w:p>
+            <w:pPr>
+              <w:spacing w:line="240" w:lineRule="auto"/>
+              <w:rPr>
+                <w:rFonts w:ascii="Verdana" w:hAnsi="Verdana"/>
+              </w:rPr>
+            </w:pPr>
+            <w:r>
+              <w:rPr>
+                <w:rFonts w:ascii="Verdana" w:hAnsi="Verdana"/>
+              </w:rPr>
+              <w:t>d  bestand(en) is/zijn zichtbaar</w:t>
             </w:r>
           </w:p>
         </w:tc>
@@ -4798,21 +4599,7 @@
               <w:rPr>
                 <w:rFonts w:ascii="Verdana" w:hAnsi="Verdana"/>
               </w:rPr>
-              <w:t xml:space="preserve">Webpagina mag niet </w:t>
-            </w:r>
-            <w:proofErr w:type="spellStart"/>
-            <w:r>
-              <w:rPr>
-                <w:rFonts w:ascii="Verdana" w:hAnsi="Verdana"/>
-              </w:rPr>
-              <w:t>redirecten</w:t>
-            </w:r>
-            <w:proofErr w:type="spellEnd"/>
-            <w:r>
-              <w:rPr>
-                <w:rFonts w:ascii="Verdana" w:hAnsi="Verdana"/>
-              </w:rPr>
-              <w:t xml:space="preserve"> tijdens handmatig zoeken</w:t>
+              <w:t>Webpagina mag niet redirecten tijdens handmatig zoeken</w:t>
             </w:r>
           </w:p>
         </w:tc>
@@ -5161,85 +4948,53 @@
                 <w:rFonts w:ascii="Verdana" w:hAnsi="Verdana"/>
               </w:rPr>
             </w:pPr>
-            <w:proofErr w:type="gramStart"/>
-            <w:r>
-              <w:rPr>
-                <w:rFonts w:ascii="Verdana" w:hAnsi="Verdana"/>
-              </w:rPr>
-              <w:t>1  Student</w:t>
-            </w:r>
-            <w:proofErr w:type="gramEnd"/>
-            <w:r>
-              <w:rPr>
-                <w:rFonts w:ascii="Verdana" w:hAnsi="Verdana"/>
-              </w:rPr>
-              <w:t xml:space="preserve"> vindt bestand</w:t>
-            </w:r>
-          </w:p>
-          <w:p>
-            <w:pPr>
-              <w:spacing w:line="240" w:lineRule="auto"/>
-              <w:rPr>
-                <w:rFonts w:ascii="Verdana" w:hAnsi="Verdana"/>
-              </w:rPr>
-            </w:pPr>
-            <w:proofErr w:type="gramStart"/>
-            <w:r>
-              <w:rPr>
-                <w:rFonts w:ascii="Verdana" w:hAnsi="Verdana"/>
-              </w:rPr>
-              <w:t>a  vult</w:t>
-            </w:r>
-            <w:proofErr w:type="gramEnd"/>
-            <w:r>
-              <w:rPr>
-                <w:rFonts w:ascii="Verdana" w:hAnsi="Verdana"/>
-              </w:rPr>
-              <w:t xml:space="preserve"> sleutelwoorden in de zoekbalk in</w:t>
-            </w:r>
-          </w:p>
-          <w:p>
-            <w:pPr>
-              <w:spacing w:line="240" w:lineRule="auto"/>
-              <w:rPr>
-                <w:rFonts w:ascii="Verdana" w:hAnsi="Verdana"/>
-              </w:rPr>
-            </w:pPr>
-            <w:proofErr w:type="gramStart"/>
-            <w:r>
-              <w:rPr>
-                <w:rFonts w:ascii="Verdana" w:hAnsi="Verdana"/>
-              </w:rPr>
-              <w:t>b  start</w:t>
-            </w:r>
-            <w:proofErr w:type="gramEnd"/>
-            <w:r>
-              <w:rPr>
-                <w:rFonts w:ascii="Verdana" w:hAnsi="Verdana"/>
-              </w:rPr>
-              <w:t xml:space="preserve"> zoekopdracht</w:t>
-            </w:r>
-          </w:p>
-          <w:p>
-            <w:pPr>
-              <w:spacing w:line="240" w:lineRule="auto"/>
-              <w:rPr>
-                <w:rFonts w:ascii="Verdana" w:hAnsi="Verdana"/>
-              </w:rPr>
-            </w:pPr>
-            <w:proofErr w:type="gramStart"/>
-            <w:r>
-              <w:rPr>
-                <w:rFonts w:ascii="Verdana" w:hAnsi="Verdana"/>
-              </w:rPr>
-              <w:t>c  kiest</w:t>
-            </w:r>
-            <w:proofErr w:type="gramEnd"/>
-            <w:r>
-              <w:rPr>
-                <w:rFonts w:ascii="Verdana" w:hAnsi="Verdana"/>
-              </w:rPr>
-              <w:t xml:space="preserve"> bestand uit de zoekresultaten</w:t>
+            <w:r>
+              <w:rPr>
+                <w:rFonts w:ascii="Verdana" w:hAnsi="Verdana"/>
+              </w:rPr>
+              <w:t>1  Student vindt bestand</w:t>
+            </w:r>
+          </w:p>
+          <w:p>
+            <w:pPr>
+              <w:spacing w:line="240" w:lineRule="auto"/>
+              <w:rPr>
+                <w:rFonts w:ascii="Verdana" w:hAnsi="Verdana"/>
+              </w:rPr>
+            </w:pPr>
+            <w:r>
+              <w:rPr>
+                <w:rFonts w:ascii="Verdana" w:hAnsi="Verdana"/>
+              </w:rPr>
+              <w:t>a  vult sleutelwoorden in de zoekbalk in</w:t>
+            </w:r>
+          </w:p>
+          <w:p>
+            <w:pPr>
+              <w:spacing w:line="240" w:lineRule="auto"/>
+              <w:rPr>
+                <w:rFonts w:ascii="Verdana" w:hAnsi="Verdana"/>
+              </w:rPr>
+            </w:pPr>
+            <w:r>
+              <w:rPr>
+                <w:rFonts w:ascii="Verdana" w:hAnsi="Verdana"/>
+              </w:rPr>
+              <w:t>b  start zoekopdracht</w:t>
+            </w:r>
+          </w:p>
+          <w:p>
+            <w:pPr>
+              <w:spacing w:line="240" w:lineRule="auto"/>
+              <w:rPr>
+                <w:rFonts w:ascii="Verdana" w:hAnsi="Verdana"/>
+              </w:rPr>
+            </w:pPr>
+            <w:r>
+              <w:rPr>
+                <w:rFonts w:ascii="Verdana" w:hAnsi="Verdana"/>
+              </w:rPr>
+              <w:t>c  kiest bestand uit de zoekresultaten</w:t>
             </w:r>
           </w:p>
         </w:tc>
@@ -5289,107 +5044,67 @@
                 <w:rFonts w:ascii="Verdana" w:hAnsi="Verdana"/>
               </w:rPr>
             </w:pPr>
-            <w:proofErr w:type="gramStart"/>
-            <w:r>
-              <w:rPr>
-                <w:rFonts w:ascii="Verdana" w:hAnsi="Verdana"/>
-              </w:rPr>
-              <w:t>2  geen</w:t>
-            </w:r>
-            <w:proofErr w:type="gramEnd"/>
-            <w:r>
-              <w:rPr>
-                <w:rFonts w:ascii="Verdana" w:hAnsi="Verdana"/>
-              </w:rPr>
-              <w:t xml:space="preserve"> zoekresultaten gevonden</w:t>
-            </w:r>
-          </w:p>
-          <w:p>
-            <w:pPr>
-              <w:spacing w:line="240" w:lineRule="auto"/>
-              <w:rPr>
-                <w:rFonts w:ascii="Verdana" w:hAnsi="Verdana"/>
-              </w:rPr>
-            </w:pPr>
-            <w:proofErr w:type="gramStart"/>
-            <w:r>
-              <w:rPr>
-                <w:rFonts w:ascii="Verdana" w:hAnsi="Verdana"/>
-              </w:rPr>
-              <w:t>a  vult</w:t>
-            </w:r>
-            <w:proofErr w:type="gramEnd"/>
-            <w:r>
-              <w:rPr>
-                <w:rFonts w:ascii="Verdana" w:hAnsi="Verdana"/>
-              </w:rPr>
-              <w:t xml:space="preserve"> sleutelwoorden in de zoekbalk in</w:t>
-            </w:r>
-          </w:p>
-          <w:p>
-            <w:pPr>
-              <w:spacing w:line="240" w:lineRule="auto"/>
-              <w:rPr>
-                <w:rFonts w:ascii="Verdana" w:hAnsi="Verdana"/>
-              </w:rPr>
-            </w:pPr>
-            <w:proofErr w:type="gramStart"/>
-            <w:r>
-              <w:rPr>
-                <w:rFonts w:ascii="Verdana" w:hAnsi="Verdana"/>
-              </w:rPr>
-              <w:t>b  start</w:t>
-            </w:r>
-            <w:proofErr w:type="gramEnd"/>
-            <w:r>
-              <w:rPr>
-                <w:rFonts w:ascii="Verdana" w:hAnsi="Verdana"/>
-              </w:rPr>
-              <w:t xml:space="preserve"> zoekopdracht</w:t>
-            </w:r>
-          </w:p>
-          <w:p>
-            <w:pPr>
-              <w:spacing w:line="240" w:lineRule="auto"/>
-              <w:rPr>
-                <w:rFonts w:ascii="Verdana" w:hAnsi="Verdana"/>
-              </w:rPr>
-            </w:pPr>
-            <w:proofErr w:type="gramStart"/>
-            <w:r>
-              <w:rPr>
-                <w:rFonts w:ascii="Verdana" w:hAnsi="Verdana"/>
-              </w:rPr>
-              <w:t>c  Melding</w:t>
-            </w:r>
-            <w:proofErr w:type="gramEnd"/>
-            <w:r>
-              <w:rPr>
-                <w:rFonts w:ascii="Verdana" w:hAnsi="Verdana"/>
-              </w:rPr>
-              <w:t xml:space="preserve"> geen zoekresultaten gevonden</w:t>
-            </w:r>
-          </w:p>
-          <w:p>
-            <w:pPr>
-              <w:spacing w:line="240" w:lineRule="auto"/>
-              <w:rPr>
-                <w:rFonts w:ascii="Verdana" w:hAnsi="Verdana"/>
-              </w:rPr>
-            </w:pPr>
-            <w:proofErr w:type="gramStart"/>
-            <w:r>
-              <w:rPr>
-                <w:rFonts w:ascii="Verdana" w:hAnsi="Verdana"/>
-              </w:rPr>
-              <w:t>d  scenario</w:t>
-            </w:r>
-            <w:proofErr w:type="gramEnd"/>
-            <w:r>
-              <w:rPr>
-                <w:rFonts w:ascii="Verdana" w:hAnsi="Verdana"/>
-              </w:rPr>
-              <w:t xml:space="preserve"> 1  </w:t>
+            <w:r>
+              <w:rPr>
+                <w:rFonts w:ascii="Verdana" w:hAnsi="Verdana"/>
+              </w:rPr>
+              <w:t>2  geen zoekresultaten gevonden</w:t>
+            </w:r>
+          </w:p>
+          <w:p>
+            <w:pPr>
+              <w:spacing w:line="240" w:lineRule="auto"/>
+              <w:rPr>
+                <w:rFonts w:ascii="Verdana" w:hAnsi="Verdana"/>
+              </w:rPr>
+            </w:pPr>
+            <w:r>
+              <w:rPr>
+                <w:rFonts w:ascii="Verdana" w:hAnsi="Verdana"/>
+              </w:rPr>
+              <w:t>a  vult sleutelwoorden in de zoekbalk in</w:t>
+            </w:r>
+          </w:p>
+          <w:p>
+            <w:pPr>
+              <w:spacing w:line="240" w:lineRule="auto"/>
+              <w:rPr>
+                <w:rFonts w:ascii="Verdana" w:hAnsi="Verdana"/>
+              </w:rPr>
+            </w:pPr>
+            <w:r>
+              <w:rPr>
+                <w:rFonts w:ascii="Verdana" w:hAnsi="Verdana"/>
+              </w:rPr>
+              <w:t>b  start zoekopdracht</w:t>
+            </w:r>
+          </w:p>
+          <w:p>
+            <w:pPr>
+              <w:spacing w:line="240" w:lineRule="auto"/>
+              <w:rPr>
+                <w:rFonts w:ascii="Verdana" w:hAnsi="Verdana"/>
+              </w:rPr>
+            </w:pPr>
+            <w:r>
+              <w:rPr>
+                <w:rFonts w:ascii="Verdana" w:hAnsi="Verdana"/>
+              </w:rPr>
+              <w:t>c  Melding geen zoekresultaten gevonden</w:t>
+            </w:r>
+          </w:p>
+          <w:p>
+            <w:pPr>
+              <w:spacing w:line="240" w:lineRule="auto"/>
+              <w:rPr>
+                <w:rFonts w:ascii="Verdana" w:hAnsi="Verdana"/>
+              </w:rPr>
+            </w:pPr>
+            <w:r>
+              <w:rPr>
+                <w:rFonts w:ascii="Verdana" w:hAnsi="Verdana"/>
+              </w:rPr>
+              <w:t xml:space="preserve">d  scenario 1  </w:t>
             </w:r>
           </w:p>
         </w:tc>
@@ -5439,85 +5154,53 @@
                 <w:rFonts w:ascii="Verdana" w:hAnsi="Verdana"/>
               </w:rPr>
             </w:pPr>
-            <w:proofErr w:type="gramStart"/>
-            <w:r>
-              <w:rPr>
-                <w:rFonts w:ascii="Verdana" w:hAnsi="Verdana"/>
-              </w:rPr>
-              <w:t>3  geen</w:t>
-            </w:r>
-            <w:proofErr w:type="gramEnd"/>
-            <w:r>
-              <w:rPr>
-                <w:rFonts w:ascii="Verdana" w:hAnsi="Verdana"/>
-              </w:rPr>
-              <w:t xml:space="preserve"> sleutelwoorden ingevuld</w:t>
-            </w:r>
-          </w:p>
-          <w:p>
-            <w:pPr>
-              <w:spacing w:line="240" w:lineRule="auto"/>
-              <w:rPr>
-                <w:rFonts w:ascii="Verdana" w:hAnsi="Verdana"/>
-              </w:rPr>
-            </w:pPr>
-            <w:proofErr w:type="gramStart"/>
-            <w:r>
-              <w:rPr>
-                <w:rFonts w:ascii="Verdana" w:hAnsi="Verdana"/>
-              </w:rPr>
-              <w:t>a  start</w:t>
-            </w:r>
-            <w:proofErr w:type="gramEnd"/>
-            <w:r>
-              <w:rPr>
-                <w:rFonts w:ascii="Verdana" w:hAnsi="Verdana"/>
-              </w:rPr>
-              <w:t xml:space="preserve"> zoekopdracht</w:t>
-            </w:r>
-          </w:p>
-          <w:p>
-            <w:pPr>
-              <w:spacing w:line="240" w:lineRule="auto"/>
-              <w:rPr>
-                <w:rFonts w:ascii="Verdana" w:hAnsi="Verdana"/>
-              </w:rPr>
-            </w:pPr>
-            <w:proofErr w:type="gramStart"/>
-            <w:r>
-              <w:rPr>
-                <w:rFonts w:ascii="Verdana" w:hAnsi="Verdana"/>
-              </w:rPr>
-              <w:t>b  Melding</w:t>
-            </w:r>
-            <w:proofErr w:type="gramEnd"/>
-            <w:r>
-              <w:rPr>
-                <w:rFonts w:ascii="Verdana" w:hAnsi="Verdana"/>
-              </w:rPr>
-              <w:t xml:space="preserve"> geen zoekresultaten gevonden</w:t>
-            </w:r>
-          </w:p>
-          <w:p>
-            <w:pPr>
-              <w:spacing w:line="240" w:lineRule="auto"/>
-              <w:rPr>
-                <w:rFonts w:ascii="Verdana" w:hAnsi="Verdana"/>
-              </w:rPr>
-            </w:pPr>
-            <w:proofErr w:type="gramStart"/>
-            <w:r>
-              <w:rPr>
-                <w:rFonts w:ascii="Verdana" w:hAnsi="Verdana"/>
-              </w:rPr>
-              <w:t>c  scenario</w:t>
-            </w:r>
-            <w:proofErr w:type="gramEnd"/>
-            <w:r>
-              <w:rPr>
-                <w:rFonts w:ascii="Verdana" w:hAnsi="Verdana"/>
-              </w:rPr>
-              <w:t xml:space="preserve"> 1  </w:t>
+            <w:r>
+              <w:rPr>
+                <w:rFonts w:ascii="Verdana" w:hAnsi="Verdana"/>
+              </w:rPr>
+              <w:t>3  geen sleutelwoorden ingevuld</w:t>
+            </w:r>
+          </w:p>
+          <w:p>
+            <w:pPr>
+              <w:spacing w:line="240" w:lineRule="auto"/>
+              <w:rPr>
+                <w:rFonts w:ascii="Verdana" w:hAnsi="Verdana"/>
+              </w:rPr>
+            </w:pPr>
+            <w:r>
+              <w:rPr>
+                <w:rFonts w:ascii="Verdana" w:hAnsi="Verdana"/>
+              </w:rPr>
+              <w:t>a  start zoekopdracht</w:t>
+            </w:r>
+          </w:p>
+          <w:p>
+            <w:pPr>
+              <w:spacing w:line="240" w:lineRule="auto"/>
+              <w:rPr>
+                <w:rFonts w:ascii="Verdana" w:hAnsi="Verdana"/>
+              </w:rPr>
+            </w:pPr>
+            <w:r>
+              <w:rPr>
+                <w:rFonts w:ascii="Verdana" w:hAnsi="Verdana"/>
+              </w:rPr>
+              <w:t>b  Melding geen zoekresultaten gevonden</w:t>
+            </w:r>
+          </w:p>
+          <w:p>
+            <w:pPr>
+              <w:spacing w:line="240" w:lineRule="auto"/>
+              <w:rPr>
+                <w:rFonts w:ascii="Verdana" w:hAnsi="Verdana"/>
+              </w:rPr>
+            </w:pPr>
+            <w:r>
+              <w:rPr>
+                <w:rFonts w:ascii="Verdana" w:hAnsi="Verdana"/>
+              </w:rPr>
+              <w:t xml:space="preserve">c  scenario 1  </w:t>
             </w:r>
           </w:p>
         </w:tc>
@@ -5567,107 +5250,67 @@
                 <w:rFonts w:ascii="Verdana" w:hAnsi="Verdana"/>
               </w:rPr>
             </w:pPr>
-            <w:proofErr w:type="gramStart"/>
-            <w:r>
-              <w:rPr>
-                <w:rFonts w:ascii="Verdana" w:hAnsi="Verdana"/>
-              </w:rPr>
-              <w:t>4  gewenst</w:t>
-            </w:r>
-            <w:proofErr w:type="gramEnd"/>
-            <w:r>
-              <w:rPr>
-                <w:rFonts w:ascii="Verdana" w:hAnsi="Verdana"/>
-              </w:rPr>
-              <w:t xml:space="preserve"> bestand niet gevonden</w:t>
-            </w:r>
-          </w:p>
-          <w:p>
-            <w:pPr>
-              <w:spacing w:line="240" w:lineRule="auto"/>
-              <w:rPr>
-                <w:rFonts w:ascii="Verdana" w:hAnsi="Verdana"/>
-              </w:rPr>
-            </w:pPr>
-            <w:proofErr w:type="gramStart"/>
-            <w:r>
-              <w:rPr>
-                <w:rFonts w:ascii="Verdana" w:hAnsi="Verdana"/>
-              </w:rPr>
-              <w:t>a  vult</w:t>
-            </w:r>
-            <w:proofErr w:type="gramEnd"/>
-            <w:r>
-              <w:rPr>
-                <w:rFonts w:ascii="Verdana" w:hAnsi="Verdana"/>
-              </w:rPr>
-              <w:t xml:space="preserve"> sleutelwoorden in de zoekbalk in</w:t>
-            </w:r>
-          </w:p>
-          <w:p>
-            <w:pPr>
-              <w:spacing w:line="240" w:lineRule="auto"/>
-              <w:rPr>
-                <w:rFonts w:ascii="Verdana" w:hAnsi="Verdana"/>
-              </w:rPr>
-            </w:pPr>
-            <w:proofErr w:type="gramStart"/>
-            <w:r>
-              <w:rPr>
-                <w:rFonts w:ascii="Verdana" w:hAnsi="Verdana"/>
-              </w:rPr>
-              <w:t>b  start</w:t>
-            </w:r>
-            <w:proofErr w:type="gramEnd"/>
-            <w:r>
-              <w:rPr>
-                <w:rFonts w:ascii="Verdana" w:hAnsi="Verdana"/>
-              </w:rPr>
-              <w:t xml:space="preserve"> zoekopdracht</w:t>
-            </w:r>
-          </w:p>
-          <w:p>
-            <w:pPr>
-              <w:spacing w:line="240" w:lineRule="auto"/>
-              <w:rPr>
-                <w:rFonts w:ascii="Verdana" w:hAnsi="Verdana"/>
-              </w:rPr>
-            </w:pPr>
-            <w:proofErr w:type="gramStart"/>
-            <w:r>
-              <w:rPr>
-                <w:rFonts w:ascii="Verdana" w:hAnsi="Verdana"/>
-              </w:rPr>
-              <w:t>c  gewenst</w:t>
-            </w:r>
-            <w:proofErr w:type="gramEnd"/>
-            <w:r>
-              <w:rPr>
-                <w:rFonts w:ascii="Verdana" w:hAnsi="Verdana"/>
-              </w:rPr>
-              <w:t xml:space="preserve"> bestand niet in zoekresultaten</w:t>
-            </w:r>
-          </w:p>
-          <w:p>
-            <w:pPr>
-              <w:spacing w:line="240" w:lineRule="auto"/>
-              <w:rPr>
-                <w:rFonts w:ascii="Verdana" w:hAnsi="Verdana"/>
-              </w:rPr>
-            </w:pPr>
-            <w:proofErr w:type="gramStart"/>
-            <w:r>
-              <w:rPr>
-                <w:rFonts w:ascii="Verdana" w:hAnsi="Verdana"/>
-              </w:rPr>
-              <w:t>d  scenario</w:t>
-            </w:r>
-            <w:proofErr w:type="gramEnd"/>
-            <w:r>
-              <w:rPr>
-                <w:rFonts w:ascii="Verdana" w:hAnsi="Verdana"/>
-              </w:rPr>
-              <w:t xml:space="preserve"> 1</w:t>
+            <w:r>
+              <w:rPr>
+                <w:rFonts w:ascii="Verdana" w:hAnsi="Verdana"/>
+              </w:rPr>
+              <w:t>4  gewenst bestand niet gevonden</w:t>
+            </w:r>
+          </w:p>
+          <w:p>
+            <w:pPr>
+              <w:spacing w:line="240" w:lineRule="auto"/>
+              <w:rPr>
+                <w:rFonts w:ascii="Verdana" w:hAnsi="Verdana"/>
+              </w:rPr>
+            </w:pPr>
+            <w:r>
+              <w:rPr>
+                <w:rFonts w:ascii="Verdana" w:hAnsi="Verdana"/>
+              </w:rPr>
+              <w:t>a  vult sleutelwoorden in de zoekbalk in</w:t>
+            </w:r>
+          </w:p>
+          <w:p>
+            <w:pPr>
+              <w:spacing w:line="240" w:lineRule="auto"/>
+              <w:rPr>
+                <w:rFonts w:ascii="Verdana" w:hAnsi="Verdana"/>
+              </w:rPr>
+            </w:pPr>
+            <w:r>
+              <w:rPr>
+                <w:rFonts w:ascii="Verdana" w:hAnsi="Verdana"/>
+              </w:rPr>
+              <w:t>b  start zoekopdracht</w:t>
+            </w:r>
+          </w:p>
+          <w:p>
+            <w:pPr>
+              <w:spacing w:line="240" w:lineRule="auto"/>
+              <w:rPr>
+                <w:rFonts w:ascii="Verdana" w:hAnsi="Verdana"/>
+              </w:rPr>
+            </w:pPr>
+            <w:r>
+              <w:rPr>
+                <w:rFonts w:ascii="Verdana" w:hAnsi="Verdana"/>
+              </w:rPr>
+              <w:t>c  gewenst bestand niet in zoekresultaten</w:t>
+            </w:r>
+          </w:p>
+          <w:p>
+            <w:pPr>
+              <w:spacing w:line="240" w:lineRule="auto"/>
+              <w:rPr>
+                <w:rFonts w:ascii="Verdana" w:hAnsi="Verdana"/>
+              </w:rPr>
+            </w:pPr>
+            <w:r>
+              <w:rPr>
+                <w:rFonts w:ascii="Verdana" w:hAnsi="Verdana"/>
+              </w:rPr>
+              <w:t>d  scenario 1</w:t>
             </w:r>
           </w:p>
         </w:tc>
@@ -6017,21 +5660,7 @@
               <w:rPr>
                 <w:rFonts w:ascii="Verdana" w:hAnsi="Verdana"/>
               </w:rPr>
-              <w:t xml:space="preserve">Docent is verbonden met </w:t>
-            </w:r>
-            <w:proofErr w:type="spellStart"/>
-            <w:r>
-              <w:rPr>
-                <w:rFonts w:ascii="Verdana" w:hAnsi="Verdana"/>
-              </w:rPr>
-              <w:t>ictacademie</w:t>
-            </w:r>
-            <w:proofErr w:type="spellEnd"/>
-            <w:r>
-              <w:rPr>
-                <w:rFonts w:ascii="Verdana" w:hAnsi="Verdana"/>
-              </w:rPr>
-              <w:t xml:space="preserve"> Wifi</w:t>
+              <w:t>Docent is verbonden met ictacademie Wifi</w:t>
             </w:r>
           </w:p>
         </w:tc>
@@ -6081,143 +5710,67 @@
                 <w:rFonts w:ascii="Verdana" w:hAnsi="Verdana"/>
               </w:rPr>
             </w:pPr>
-            <w:proofErr w:type="gramStart"/>
-            <w:r>
-              <w:rPr>
-                <w:rFonts w:ascii="Verdana" w:hAnsi="Verdana"/>
-              </w:rPr>
-              <w:t>1  Docent</w:t>
-            </w:r>
-            <w:proofErr w:type="gramEnd"/>
-            <w:r>
-              <w:rPr>
-                <w:rFonts w:ascii="Verdana" w:hAnsi="Verdana"/>
-              </w:rPr>
-              <w:t xml:space="preserve"> logt in als administrator</w:t>
-            </w:r>
-          </w:p>
-          <w:p>
-            <w:pPr>
-              <w:spacing w:line="240" w:lineRule="auto"/>
-              <w:rPr>
-                <w:rFonts w:ascii="Verdana" w:hAnsi="Verdana"/>
-              </w:rPr>
-            </w:pPr>
-            <w:proofErr w:type="gramStart"/>
-            <w:r>
-              <w:rPr>
-                <w:rFonts w:ascii="Verdana" w:hAnsi="Verdana"/>
-              </w:rPr>
-              <w:t>a  verbind</w:t>
-            </w:r>
-            <w:proofErr w:type="gramEnd"/>
-            <w:r>
-              <w:rPr>
-                <w:rFonts w:ascii="Verdana" w:hAnsi="Verdana"/>
-              </w:rPr>
-              <w:t xml:space="preserve"> met 10.25.100.213/</w:t>
-            </w:r>
-            <w:proofErr w:type="spellStart"/>
-            <w:r>
-              <w:rPr>
-                <w:rFonts w:ascii="Verdana" w:hAnsi="Verdana"/>
-              </w:rPr>
-              <w:t>admin</w:t>
-            </w:r>
-            <w:proofErr w:type="spellEnd"/>
-          </w:p>
-          <w:p>
-            <w:pPr>
-              <w:spacing w:line="240" w:lineRule="auto"/>
-              <w:rPr>
-                <w:rFonts w:ascii="Verdana" w:hAnsi="Verdana"/>
-              </w:rPr>
-            </w:pPr>
-            <w:proofErr w:type="gramStart"/>
-            <w:r>
-              <w:rPr>
-                <w:rFonts w:ascii="Verdana" w:hAnsi="Verdana"/>
-              </w:rPr>
-              <w:t>b  voer</w:t>
-            </w:r>
-            <w:proofErr w:type="gramEnd"/>
-            <w:r>
-              <w:rPr>
-                <w:rFonts w:ascii="Verdana" w:hAnsi="Verdana"/>
-              </w:rPr>
-              <w:t xml:space="preserve"> </w:t>
-            </w:r>
-            <w:proofErr w:type="spellStart"/>
-            <w:r>
-              <w:rPr>
-                <w:rFonts w:ascii="Verdana" w:hAnsi="Verdana"/>
-              </w:rPr>
-              <w:t>admin</w:t>
-            </w:r>
-            <w:proofErr w:type="spellEnd"/>
-            <w:r>
-              <w:rPr>
-                <w:rFonts w:ascii="Verdana" w:hAnsi="Verdana"/>
-              </w:rPr>
-              <w:t xml:space="preserve"> user in</w:t>
-            </w:r>
-          </w:p>
-          <w:p>
-            <w:pPr>
-              <w:spacing w:line="240" w:lineRule="auto"/>
-              <w:rPr>
-                <w:rFonts w:ascii="Verdana" w:hAnsi="Verdana"/>
-              </w:rPr>
-            </w:pPr>
-            <w:proofErr w:type="gramStart"/>
-            <w:r>
-              <w:rPr>
-                <w:rFonts w:ascii="Verdana" w:hAnsi="Verdana"/>
-              </w:rPr>
-              <w:t>c  voer</w:t>
-            </w:r>
-            <w:proofErr w:type="gramEnd"/>
-            <w:r>
-              <w:rPr>
-                <w:rFonts w:ascii="Verdana" w:hAnsi="Verdana"/>
-              </w:rPr>
-              <w:t xml:space="preserve"> </w:t>
-            </w:r>
-            <w:proofErr w:type="spellStart"/>
-            <w:r>
-              <w:rPr>
-                <w:rFonts w:ascii="Verdana" w:hAnsi="Verdana"/>
-              </w:rPr>
-              <w:t>admin</w:t>
-            </w:r>
-            <w:proofErr w:type="spellEnd"/>
-            <w:r>
-              <w:rPr>
-                <w:rFonts w:ascii="Verdana" w:hAnsi="Verdana"/>
-              </w:rPr>
-              <w:t xml:space="preserve"> password in</w:t>
-            </w:r>
-          </w:p>
-          <w:p>
-            <w:pPr>
-              <w:spacing w:line="240" w:lineRule="auto"/>
-              <w:rPr>
-                <w:rFonts w:ascii="Verdana" w:hAnsi="Verdana"/>
-              </w:rPr>
-            </w:pPr>
-            <w:proofErr w:type="gramStart"/>
-            <w:r>
-              <w:rPr>
-                <w:rFonts w:ascii="Verdana" w:hAnsi="Verdana"/>
-              </w:rPr>
-              <w:t>d  bevestig</w:t>
-            </w:r>
-            <w:proofErr w:type="gramEnd"/>
-            <w:r>
-              <w:rPr>
-                <w:rFonts w:ascii="Verdana" w:hAnsi="Verdana"/>
-              </w:rPr>
-              <w:t xml:space="preserve"> informatie</w:t>
+            <w:r>
+              <w:rPr>
+                <w:rFonts w:ascii="Verdana" w:hAnsi="Verdana"/>
+              </w:rPr>
+              <w:t>1  Docent logt in als administrator</w:t>
+            </w:r>
+          </w:p>
+          <w:p>
+            <w:pPr>
+              <w:spacing w:line="240" w:lineRule="auto"/>
+              <w:rPr>
+                <w:rFonts w:ascii="Verdana" w:hAnsi="Verdana"/>
+              </w:rPr>
+            </w:pPr>
+            <w:r>
+              <w:rPr>
+                <w:rFonts w:ascii="Verdana" w:hAnsi="Verdana"/>
+              </w:rPr>
+              <w:t>a  verbind met 10.25.100.213/admin</w:t>
+            </w:r>
+          </w:p>
+          <w:p>
+            <w:pPr>
+              <w:spacing w:line="240" w:lineRule="auto"/>
+              <w:rPr>
+                <w:rFonts w:ascii="Verdana" w:hAnsi="Verdana"/>
+              </w:rPr>
+            </w:pPr>
+            <w:r>
+              <w:rPr>
+                <w:rFonts w:ascii="Verdana" w:hAnsi="Verdana"/>
+              </w:rPr>
+              <w:t>b  voer admin user in</w:t>
+            </w:r>
+          </w:p>
+          <w:p>
+            <w:pPr>
+              <w:spacing w:line="240" w:lineRule="auto"/>
+              <w:rPr>
+                <w:rFonts w:ascii="Verdana" w:hAnsi="Verdana"/>
+              </w:rPr>
+            </w:pPr>
+            <w:r>
+              <w:rPr>
+                <w:rFonts w:ascii="Verdana" w:hAnsi="Verdana"/>
+              </w:rPr>
+              <w:t>c  voer admin password in</w:t>
+            </w:r>
+          </w:p>
+          <w:p>
+            <w:pPr>
+              <w:spacing w:line="240" w:lineRule="auto"/>
+              <w:rPr>
+                <w:rFonts w:ascii="Verdana" w:hAnsi="Verdana"/>
+              </w:rPr>
+            </w:pPr>
+            <w:r>
+              <w:rPr>
+                <w:rFonts w:ascii="Verdana" w:hAnsi="Verdana"/>
+              </w:rPr>
+              <w:t>d  bevestig informatie</w:t>
             </w:r>
           </w:p>
         </w:tc>
@@ -6267,201 +5820,95 @@
                 <w:rFonts w:ascii="Verdana" w:hAnsi="Verdana"/>
               </w:rPr>
             </w:pPr>
-            <w:proofErr w:type="gramStart"/>
-            <w:r>
-              <w:rPr>
-                <w:rFonts w:ascii="Verdana" w:hAnsi="Verdana"/>
-              </w:rPr>
-              <w:t>2  Fout</w:t>
-            </w:r>
-            <w:proofErr w:type="gramEnd"/>
-            <w:r>
-              <w:rPr>
-                <w:rFonts w:ascii="Verdana" w:hAnsi="Verdana"/>
-              </w:rPr>
-              <w:t xml:space="preserve"> ingevoerde gegevens</w:t>
-            </w:r>
-          </w:p>
-          <w:p>
-            <w:pPr>
-              <w:spacing w:line="240" w:lineRule="auto"/>
-              <w:rPr>
-                <w:rFonts w:ascii="Verdana" w:hAnsi="Verdana"/>
-              </w:rPr>
-            </w:pPr>
-            <w:proofErr w:type="gramStart"/>
-            <w:r>
-              <w:rPr>
-                <w:rFonts w:ascii="Verdana" w:hAnsi="Verdana"/>
-              </w:rPr>
-              <w:t>a  verbind</w:t>
-            </w:r>
-            <w:proofErr w:type="gramEnd"/>
-            <w:r>
-              <w:rPr>
-                <w:rFonts w:ascii="Verdana" w:hAnsi="Verdana"/>
-              </w:rPr>
-              <w:t xml:space="preserve"> met 10.25.100.213/</w:t>
-            </w:r>
-            <w:proofErr w:type="spellStart"/>
-            <w:r>
-              <w:rPr>
-                <w:rFonts w:ascii="Verdana" w:hAnsi="Verdana"/>
-              </w:rPr>
-              <w:t>admin</w:t>
-            </w:r>
-            <w:proofErr w:type="spellEnd"/>
-          </w:p>
-          <w:p>
-            <w:pPr>
-              <w:spacing w:line="240" w:lineRule="auto"/>
-              <w:rPr>
-                <w:rFonts w:ascii="Verdana" w:hAnsi="Verdana"/>
-              </w:rPr>
-            </w:pPr>
-            <w:proofErr w:type="gramStart"/>
-            <w:r>
-              <w:rPr>
-                <w:rFonts w:ascii="Verdana" w:hAnsi="Verdana"/>
-              </w:rPr>
-              <w:t>b  voer</w:t>
-            </w:r>
-            <w:proofErr w:type="gramEnd"/>
-            <w:r>
-              <w:rPr>
-                <w:rFonts w:ascii="Verdana" w:hAnsi="Verdana"/>
-              </w:rPr>
-              <w:t xml:space="preserve"> </w:t>
-            </w:r>
-            <w:proofErr w:type="spellStart"/>
-            <w:r>
-              <w:rPr>
-                <w:rFonts w:ascii="Verdana" w:hAnsi="Verdana"/>
-              </w:rPr>
-              <w:t>admin</w:t>
-            </w:r>
-            <w:proofErr w:type="spellEnd"/>
-            <w:r>
-              <w:rPr>
-                <w:rFonts w:ascii="Verdana" w:hAnsi="Verdana"/>
-              </w:rPr>
-              <w:t xml:space="preserve"> user in</w:t>
-            </w:r>
-          </w:p>
-          <w:p>
-            <w:pPr>
-              <w:spacing w:line="240" w:lineRule="auto"/>
-              <w:rPr>
-                <w:rFonts w:ascii="Verdana" w:hAnsi="Verdana"/>
-              </w:rPr>
-            </w:pPr>
-            <w:proofErr w:type="gramStart"/>
-            <w:r>
-              <w:rPr>
-                <w:rFonts w:ascii="Verdana" w:hAnsi="Verdana"/>
-              </w:rPr>
-              <w:t>c  voer</w:t>
-            </w:r>
-            <w:proofErr w:type="gramEnd"/>
-            <w:r>
-              <w:rPr>
-                <w:rFonts w:ascii="Verdana" w:hAnsi="Verdana"/>
-              </w:rPr>
-              <w:t xml:space="preserve"> </w:t>
-            </w:r>
-            <w:proofErr w:type="spellStart"/>
-            <w:r>
-              <w:rPr>
-                <w:rFonts w:ascii="Verdana" w:hAnsi="Verdana"/>
-              </w:rPr>
-              <w:t>admin</w:t>
-            </w:r>
-            <w:proofErr w:type="spellEnd"/>
-            <w:r>
-              <w:rPr>
-                <w:rFonts w:ascii="Verdana" w:hAnsi="Verdana"/>
-              </w:rPr>
-              <w:t xml:space="preserve"> password in</w:t>
-            </w:r>
-          </w:p>
-          <w:p>
-            <w:pPr>
-              <w:spacing w:line="240" w:lineRule="auto"/>
-              <w:rPr>
-                <w:rFonts w:ascii="Verdana" w:hAnsi="Verdana"/>
-              </w:rPr>
-            </w:pPr>
-            <w:proofErr w:type="gramStart"/>
-            <w:r>
-              <w:rPr>
-                <w:rFonts w:ascii="Verdana" w:hAnsi="Verdana"/>
-              </w:rPr>
-              <w:t>d  bevestig</w:t>
-            </w:r>
-            <w:proofErr w:type="gramEnd"/>
-            <w:r>
-              <w:rPr>
-                <w:rFonts w:ascii="Verdana" w:hAnsi="Verdana"/>
-              </w:rPr>
-              <w:t xml:space="preserve"> informatie </w:t>
-            </w:r>
-          </w:p>
-          <w:p>
-            <w:pPr>
-              <w:spacing w:line="240" w:lineRule="auto"/>
-              <w:rPr>
-                <w:rFonts w:ascii="Verdana" w:hAnsi="Verdana"/>
-              </w:rPr>
-            </w:pPr>
-            <w:proofErr w:type="gramStart"/>
-            <w:r>
-              <w:rPr>
-                <w:rFonts w:ascii="Verdana" w:hAnsi="Verdana"/>
-              </w:rPr>
-              <w:t>e  Melding</w:t>
-            </w:r>
-            <w:proofErr w:type="gramEnd"/>
-            <w:r>
-              <w:rPr>
-                <w:rFonts w:ascii="Verdana" w:hAnsi="Verdana"/>
-              </w:rPr>
-              <w:t xml:space="preserve">: </w:t>
-            </w:r>
-            <w:proofErr w:type="spellStart"/>
-            <w:r>
-              <w:rPr>
-                <w:rFonts w:ascii="Verdana" w:hAnsi="Verdana"/>
-              </w:rPr>
-              <w:t>admin</w:t>
-            </w:r>
-            <w:proofErr w:type="spellEnd"/>
-            <w:r>
-              <w:rPr>
-                <w:rFonts w:ascii="Verdana" w:hAnsi="Verdana"/>
-              </w:rPr>
-              <w:t xml:space="preserve"> gegevens fout</w:t>
-            </w:r>
-          </w:p>
-          <w:p>
-            <w:pPr>
-              <w:spacing w:line="240" w:lineRule="auto"/>
-              <w:rPr>
-                <w:rFonts w:ascii="Verdana" w:hAnsi="Verdana"/>
-              </w:rPr>
-            </w:pPr>
-            <w:proofErr w:type="gramStart"/>
-            <w:r>
-              <w:rPr>
-                <w:rFonts w:ascii="Verdana" w:hAnsi="Verdana"/>
-              </w:rPr>
-              <w:t>f  scenario</w:t>
-            </w:r>
-            <w:proofErr w:type="gramEnd"/>
-            <w:r>
-              <w:rPr>
-                <w:rFonts w:ascii="Verdana" w:hAnsi="Verdana"/>
-              </w:rPr>
-              <w:t xml:space="preserve"> 1</w:t>
+            <w:r>
+              <w:rPr>
+                <w:rFonts w:ascii="Verdana" w:hAnsi="Verdana"/>
+              </w:rPr>
+              <w:t>2  Fout ingevoerde gegevens</w:t>
+            </w:r>
+          </w:p>
+          <w:p>
+            <w:pPr>
+              <w:spacing w:line="240" w:lineRule="auto"/>
+              <w:rPr>
+                <w:rFonts w:ascii="Verdana" w:hAnsi="Verdana"/>
+              </w:rPr>
+            </w:pPr>
+            <w:r>
+              <w:rPr>
+                <w:rFonts w:ascii="Verdana" w:hAnsi="Verdana"/>
+              </w:rPr>
+              <w:t>a  verbind met 10.25.100.213/admin</w:t>
+            </w:r>
+          </w:p>
+          <w:p>
+            <w:pPr>
+              <w:spacing w:line="240" w:lineRule="auto"/>
+              <w:rPr>
+                <w:rFonts w:ascii="Verdana" w:hAnsi="Verdana"/>
+              </w:rPr>
+            </w:pPr>
+            <w:r>
+              <w:rPr>
+                <w:rFonts w:ascii="Verdana" w:hAnsi="Verdana"/>
+              </w:rPr>
+              <w:t>b  voer admin user in</w:t>
+            </w:r>
+          </w:p>
+          <w:p>
+            <w:pPr>
+              <w:spacing w:line="240" w:lineRule="auto"/>
+              <w:rPr>
+                <w:rFonts w:ascii="Verdana" w:hAnsi="Verdana"/>
+              </w:rPr>
+            </w:pPr>
+            <w:r>
+              <w:rPr>
+                <w:rFonts w:ascii="Verdana" w:hAnsi="Verdana"/>
+              </w:rPr>
+              <w:t>c  voer admin password in</w:t>
+            </w:r>
+          </w:p>
+          <w:p>
+            <w:pPr>
+              <w:spacing w:line="240" w:lineRule="auto"/>
+              <w:rPr>
+                <w:rFonts w:ascii="Verdana" w:hAnsi="Verdana"/>
+              </w:rPr>
+            </w:pPr>
+            <w:r>
+              <w:rPr>
+                <w:rFonts w:ascii="Verdana" w:hAnsi="Verdana"/>
+              </w:rPr>
+              <w:t xml:space="preserve">d  bevestig informatie </w:t>
+            </w:r>
+          </w:p>
+          <w:p>
+            <w:pPr>
+              <w:spacing w:line="240" w:lineRule="auto"/>
+              <w:rPr>
+                <w:rFonts w:ascii="Verdana" w:hAnsi="Verdana"/>
+              </w:rPr>
+            </w:pPr>
+            <w:r>
+              <w:rPr>
+                <w:rFonts w:ascii="Verdana" w:hAnsi="Verdana"/>
+              </w:rPr>
+              <w:t>e  Melding: admin gegevens fout</w:t>
+            </w:r>
+          </w:p>
+          <w:p>
+            <w:pPr>
+              <w:spacing w:line="240" w:lineRule="auto"/>
+              <w:rPr>
+                <w:rFonts w:ascii="Verdana" w:hAnsi="Verdana"/>
+              </w:rPr>
+            </w:pPr>
+            <w:r>
+              <w:rPr>
+                <w:rFonts w:ascii="Verdana" w:hAnsi="Verdana"/>
+              </w:rPr>
+              <w:t>f  scenario 1</w:t>
             </w:r>
           </w:p>
         </w:tc>
@@ -6562,21 +6009,7 @@
               <w:rPr>
                 <w:rFonts w:ascii="Verdana" w:hAnsi="Verdana"/>
               </w:rPr>
-              <w:t xml:space="preserve">Docent is ingelogd als administrator, docent bevind zich op </w:t>
-            </w:r>
-            <w:proofErr w:type="spellStart"/>
-            <w:r>
-              <w:rPr>
-                <w:rFonts w:ascii="Verdana" w:hAnsi="Verdana"/>
-              </w:rPr>
-              <w:t>admin</w:t>
-            </w:r>
-            <w:proofErr w:type="spellEnd"/>
-            <w:r>
-              <w:rPr>
-                <w:rFonts w:ascii="Verdana" w:hAnsi="Verdana"/>
-              </w:rPr>
-              <w:t xml:space="preserve"> pagina</w:t>
+              <w:t>Docent is ingelogd als administrator, docent bevind zich op admin pagina</w:t>
             </w:r>
           </w:p>
         </w:tc>
@@ -6812,21 +6245,7 @@
               <w:rPr>
                 <w:rFonts w:ascii="Verdana" w:hAnsi="Verdana"/>
               </w:rPr>
-              <w:t xml:space="preserve">Docent bevindt zich op </w:t>
-            </w:r>
-            <w:proofErr w:type="spellStart"/>
-            <w:r>
-              <w:rPr>
-                <w:rFonts w:ascii="Verdana" w:hAnsi="Verdana"/>
-              </w:rPr>
-              <w:t>admin</w:t>
-            </w:r>
-            <w:proofErr w:type="spellEnd"/>
-            <w:r>
-              <w:rPr>
-                <w:rFonts w:ascii="Verdana" w:hAnsi="Verdana"/>
-              </w:rPr>
-              <w:t xml:space="preserve"> pagina en is ingelogd als administrator</w:t>
+              <w:t>Docent bevindt zich op admin pagina en is ingelogd als administrator</w:t>
             </w:r>
           </w:p>
         </w:tc>
@@ -6876,195 +6295,123 @@
                 <w:rFonts w:ascii="Verdana" w:hAnsi="Verdana"/>
               </w:rPr>
             </w:pPr>
-            <w:proofErr w:type="gramStart"/>
-            <w:r>
-              <w:rPr>
-                <w:rFonts w:ascii="Verdana" w:hAnsi="Verdana"/>
-              </w:rPr>
-              <w:t>1  Docent</w:t>
-            </w:r>
-            <w:proofErr w:type="gramEnd"/>
-            <w:r>
-              <w:rPr>
-                <w:rFonts w:ascii="Verdana" w:hAnsi="Verdana"/>
-              </w:rPr>
-              <w:t xml:space="preserve"> voegt bestand toe aan sector</w:t>
-            </w:r>
-          </w:p>
-          <w:p>
-            <w:pPr>
-              <w:spacing w:line="240" w:lineRule="auto"/>
-              <w:rPr>
-                <w:rFonts w:ascii="Verdana" w:hAnsi="Verdana"/>
-              </w:rPr>
-            </w:pPr>
-            <w:proofErr w:type="gramStart"/>
-            <w:r>
-              <w:rPr>
-                <w:rFonts w:ascii="Verdana" w:hAnsi="Verdana"/>
-              </w:rPr>
-              <w:t>a  Kies</w:t>
-            </w:r>
-            <w:proofErr w:type="gramEnd"/>
-            <w:r>
-              <w:rPr>
-                <w:rFonts w:ascii="Verdana" w:hAnsi="Verdana"/>
-              </w:rPr>
-              <w:t xml:space="preserve"> sector</w:t>
-            </w:r>
-          </w:p>
-          <w:p>
-            <w:pPr>
-              <w:spacing w:line="240" w:lineRule="auto"/>
-              <w:rPr>
-                <w:rFonts w:ascii="Verdana" w:hAnsi="Verdana"/>
-              </w:rPr>
-            </w:pPr>
-            <w:proofErr w:type="gramStart"/>
-            <w:r>
-              <w:rPr>
-                <w:rFonts w:ascii="Verdana" w:hAnsi="Verdana"/>
-              </w:rPr>
-              <w:t>b  selecteer</w:t>
-            </w:r>
-            <w:proofErr w:type="gramEnd"/>
-            <w:r>
-              <w:rPr>
-                <w:rFonts w:ascii="Verdana" w:hAnsi="Verdana"/>
-              </w:rPr>
-              <w:t xml:space="preserve"> “nieuw bestand”</w:t>
-            </w:r>
-          </w:p>
-          <w:p>
-            <w:pPr>
-              <w:spacing w:line="240" w:lineRule="auto"/>
-              <w:rPr>
-                <w:rFonts w:ascii="Verdana" w:hAnsi="Verdana"/>
-              </w:rPr>
-            </w:pPr>
-            <w:proofErr w:type="gramStart"/>
-            <w:r>
-              <w:rPr>
-                <w:rFonts w:ascii="Verdana" w:hAnsi="Verdana"/>
-              </w:rPr>
-              <w:t>c  selecteer</w:t>
-            </w:r>
-            <w:proofErr w:type="gramEnd"/>
-            <w:r>
-              <w:rPr>
-                <w:rFonts w:ascii="Verdana" w:hAnsi="Verdana"/>
-              </w:rPr>
-              <w:t xml:space="preserve"> oriëntatie</w:t>
-            </w:r>
-          </w:p>
-          <w:p>
-            <w:pPr>
-              <w:spacing w:line="240" w:lineRule="auto"/>
-              <w:rPr>
-                <w:rFonts w:ascii="Verdana" w:hAnsi="Verdana"/>
-              </w:rPr>
-            </w:pPr>
-            <w:proofErr w:type="gramStart"/>
-            <w:r>
-              <w:rPr>
-                <w:rFonts w:ascii="Verdana" w:hAnsi="Verdana"/>
-              </w:rPr>
-              <w:t>d  selecteer</w:t>
-            </w:r>
-            <w:proofErr w:type="gramEnd"/>
-            <w:r>
-              <w:rPr>
-                <w:rFonts w:ascii="Verdana" w:hAnsi="Verdana"/>
-              </w:rPr>
-              <w:t xml:space="preserve"> vak</w:t>
-            </w:r>
-          </w:p>
-          <w:p>
-            <w:pPr>
-              <w:spacing w:line="240" w:lineRule="auto"/>
-              <w:rPr>
-                <w:rFonts w:ascii="Verdana" w:hAnsi="Verdana"/>
-              </w:rPr>
-            </w:pPr>
-            <w:proofErr w:type="gramStart"/>
-            <w:r>
-              <w:rPr>
-                <w:rFonts w:ascii="Verdana" w:hAnsi="Verdana"/>
-              </w:rPr>
-              <w:t>e  selecteer</w:t>
-            </w:r>
-            <w:proofErr w:type="gramEnd"/>
-            <w:r>
-              <w:rPr>
-                <w:rFonts w:ascii="Verdana" w:hAnsi="Verdana"/>
-              </w:rPr>
-              <w:t xml:space="preserve"> opdrachtmap</w:t>
-            </w:r>
-          </w:p>
-          <w:p>
-            <w:pPr>
-              <w:spacing w:line="240" w:lineRule="auto"/>
-              <w:rPr>
-                <w:rFonts w:ascii="Verdana" w:hAnsi="Verdana"/>
-              </w:rPr>
-            </w:pPr>
-            <w:proofErr w:type="gramStart"/>
-            <w:r>
-              <w:rPr>
-                <w:rFonts w:ascii="Verdana" w:hAnsi="Verdana"/>
-              </w:rPr>
-              <w:t>f</w:t>
-            </w:r>
-            <w:proofErr w:type="gramEnd"/>
-            <w:r>
-              <w:rPr>
-                <w:rFonts w:ascii="Verdana" w:hAnsi="Verdana"/>
-              </w:rPr>
-              <w:t xml:space="preserve">   selecteer sub opdrachtmap</w:t>
-            </w:r>
-          </w:p>
-          <w:p>
-            <w:pPr>
-              <w:spacing w:line="240" w:lineRule="auto"/>
-              <w:rPr>
-                <w:rFonts w:ascii="Verdana" w:hAnsi="Verdana"/>
-              </w:rPr>
-            </w:pPr>
-            <w:proofErr w:type="gramStart"/>
-            <w:r>
-              <w:rPr>
-                <w:rFonts w:ascii="Verdana" w:hAnsi="Verdana"/>
-              </w:rPr>
-              <w:t>g  kies</w:t>
-            </w:r>
-            <w:proofErr w:type="gramEnd"/>
-            <w:r>
-              <w:rPr>
-                <w:rFonts w:ascii="Verdana" w:hAnsi="Verdana"/>
-              </w:rPr>
-              <w:t xml:space="preserve"> te uploaden bestanden van pc</w:t>
-            </w:r>
-          </w:p>
-          <w:p>
-            <w:pPr>
-              <w:spacing w:line="240" w:lineRule="auto"/>
-              <w:rPr>
-                <w:rFonts w:ascii="Verdana" w:hAnsi="Verdana"/>
-              </w:rPr>
-            </w:pPr>
-            <w:proofErr w:type="gramStart"/>
-            <w:r>
-              <w:rPr>
-                <w:rFonts w:ascii="Verdana" w:hAnsi="Verdana"/>
-              </w:rPr>
-              <w:t>h  bevestig</w:t>
-            </w:r>
-            <w:proofErr w:type="gramEnd"/>
-            <w:r>
-              <w:rPr>
-                <w:rFonts w:ascii="Verdana" w:hAnsi="Verdana"/>
-              </w:rPr>
-              <w:t xml:space="preserve"> keuzes</w:t>
+            <w:r>
+              <w:rPr>
+                <w:rFonts w:ascii="Verdana" w:hAnsi="Verdana"/>
+              </w:rPr>
+              <w:t>1  Docent voegt bestand toe aan sector</w:t>
+            </w:r>
+          </w:p>
+          <w:p>
+            <w:pPr>
+              <w:spacing w:line="240" w:lineRule="auto"/>
+              <w:rPr>
+                <w:rFonts w:ascii="Verdana" w:hAnsi="Verdana"/>
+              </w:rPr>
+            </w:pPr>
+            <w:r>
+              <w:rPr>
+                <w:rFonts w:ascii="Verdana" w:hAnsi="Verdana"/>
+              </w:rPr>
+              <w:t>a  Kies sector</w:t>
+            </w:r>
+          </w:p>
+          <w:p>
+            <w:pPr>
+              <w:spacing w:line="240" w:lineRule="auto"/>
+              <w:rPr>
+                <w:rFonts w:ascii="Verdana" w:hAnsi="Verdana"/>
+              </w:rPr>
+            </w:pPr>
+            <w:r>
+              <w:rPr>
+                <w:rFonts w:ascii="Verdana" w:hAnsi="Verdana"/>
+              </w:rPr>
+              <w:t>b  selecteer “nieuw bestand”</w:t>
+            </w:r>
+          </w:p>
+          <w:p>
+            <w:pPr>
+              <w:spacing w:line="240" w:lineRule="auto"/>
+              <w:rPr>
+                <w:rFonts w:ascii="Verdana" w:hAnsi="Verdana"/>
+              </w:rPr>
+            </w:pPr>
+            <w:r>
+              <w:rPr>
+                <w:rFonts w:ascii="Verdana" w:hAnsi="Verdana"/>
+              </w:rPr>
+              <w:t>c  selecteer oriëntatie</w:t>
+            </w:r>
+          </w:p>
+          <w:p>
+            <w:pPr>
+              <w:spacing w:line="240" w:lineRule="auto"/>
+              <w:rPr>
+                <w:rFonts w:ascii="Verdana" w:hAnsi="Verdana"/>
+              </w:rPr>
+            </w:pPr>
+            <w:r>
+              <w:rPr>
+                <w:rFonts w:ascii="Verdana" w:hAnsi="Verdana"/>
+              </w:rPr>
+              <w:t>d  selecteer vak</w:t>
+            </w:r>
+          </w:p>
+          <w:p>
+            <w:pPr>
+              <w:spacing w:line="240" w:lineRule="auto"/>
+              <w:rPr>
+                <w:rFonts w:ascii="Verdana" w:hAnsi="Verdana"/>
+              </w:rPr>
+            </w:pPr>
+            <w:r>
+              <w:rPr>
+                <w:rFonts w:ascii="Verdana" w:hAnsi="Verdana"/>
+              </w:rPr>
+              <w:t>e  selecteer opdrachtmap</w:t>
+            </w:r>
+          </w:p>
+          <w:p>
+            <w:pPr>
+              <w:spacing w:line="240" w:lineRule="auto"/>
+              <w:rPr>
+                <w:rFonts w:ascii="Verdana" w:hAnsi="Verdana"/>
+              </w:rPr>
+            </w:pPr>
+            <w:r>
+              <w:rPr>
+                <w:rFonts w:ascii="Verdana" w:hAnsi="Verdana"/>
+              </w:rPr>
+              <w:t>f   selecteer sub opdrachtmap</w:t>
+            </w:r>
+          </w:p>
+          <w:p>
+            <w:pPr>
+              <w:spacing w:line="240" w:lineRule="auto"/>
+              <w:rPr>
+                <w:rFonts w:ascii="Verdana" w:hAnsi="Verdana"/>
+              </w:rPr>
+            </w:pPr>
+            <w:r>
+              <w:rPr>
+                <w:rFonts w:ascii="Verdana" w:hAnsi="Verdana"/>
+              </w:rPr>
+              <w:t>g  kies te uploaden bestanden van pc</w:t>
+            </w:r>
+          </w:p>
+          <w:p>
+            <w:pPr>
+              <w:spacing w:line="240" w:lineRule="auto"/>
+              <w:rPr>
+                <w:rFonts w:ascii="Verdana" w:hAnsi="Verdana"/>
+              </w:rPr>
+            </w:pPr>
+            <w:r>
+              <w:rPr>
+                <w:rFonts w:ascii="Verdana" w:hAnsi="Verdana"/>
+              </w:rPr>
+              <w:t>h  bevestig keuzes</w:t>
             </w:r>
           </w:p>
         </w:tc>
@@ -7114,217 +6461,137 @@
                 <w:rFonts w:ascii="Verdana" w:hAnsi="Verdana"/>
               </w:rPr>
             </w:pPr>
-            <w:proofErr w:type="gramStart"/>
-            <w:r>
-              <w:rPr>
-                <w:rFonts w:ascii="Verdana" w:hAnsi="Verdana"/>
-              </w:rPr>
-              <w:t>2  Geen</w:t>
-            </w:r>
-            <w:proofErr w:type="gramEnd"/>
-            <w:r>
-              <w:rPr>
-                <w:rFonts w:ascii="Verdana" w:hAnsi="Verdana"/>
-              </w:rPr>
-              <w:t xml:space="preserve"> bestanden geüpload</w:t>
-            </w:r>
-          </w:p>
-          <w:p>
-            <w:pPr>
-              <w:spacing w:line="240" w:lineRule="auto"/>
-              <w:rPr>
-                <w:rFonts w:ascii="Verdana" w:hAnsi="Verdana"/>
-              </w:rPr>
-            </w:pPr>
-            <w:proofErr w:type="gramStart"/>
-            <w:r>
-              <w:rPr>
-                <w:rFonts w:ascii="Verdana" w:hAnsi="Verdana"/>
-              </w:rPr>
-              <w:t>a  Kies</w:t>
-            </w:r>
-            <w:proofErr w:type="gramEnd"/>
-            <w:r>
-              <w:rPr>
-                <w:rFonts w:ascii="Verdana" w:hAnsi="Verdana"/>
-              </w:rPr>
-              <w:t xml:space="preserve"> sector</w:t>
-            </w:r>
-          </w:p>
-          <w:p>
-            <w:pPr>
-              <w:spacing w:line="240" w:lineRule="auto"/>
-              <w:rPr>
-                <w:rFonts w:ascii="Verdana" w:hAnsi="Verdana"/>
-              </w:rPr>
-            </w:pPr>
-            <w:proofErr w:type="gramStart"/>
-            <w:r>
-              <w:rPr>
-                <w:rFonts w:ascii="Verdana" w:hAnsi="Verdana"/>
-              </w:rPr>
-              <w:t>b  selecteer</w:t>
-            </w:r>
-            <w:proofErr w:type="gramEnd"/>
-            <w:r>
-              <w:rPr>
-                <w:rFonts w:ascii="Verdana" w:hAnsi="Verdana"/>
-              </w:rPr>
-              <w:t xml:space="preserve"> “nieuw bestand”</w:t>
-            </w:r>
-          </w:p>
-          <w:p>
-            <w:pPr>
-              <w:spacing w:line="240" w:lineRule="auto"/>
-              <w:rPr>
-                <w:rFonts w:ascii="Verdana" w:hAnsi="Verdana"/>
-              </w:rPr>
-            </w:pPr>
-            <w:proofErr w:type="gramStart"/>
-            <w:r>
-              <w:rPr>
-                <w:rFonts w:ascii="Verdana" w:hAnsi="Verdana"/>
-              </w:rPr>
-              <w:t>c  selecteer</w:t>
-            </w:r>
-            <w:proofErr w:type="gramEnd"/>
-            <w:r>
-              <w:rPr>
-                <w:rFonts w:ascii="Verdana" w:hAnsi="Verdana"/>
-              </w:rPr>
-              <w:t xml:space="preserve"> oriëntatie</w:t>
-            </w:r>
-          </w:p>
-          <w:p>
-            <w:pPr>
-              <w:spacing w:line="240" w:lineRule="auto"/>
-              <w:rPr>
-                <w:rFonts w:ascii="Verdana" w:hAnsi="Verdana"/>
-              </w:rPr>
-            </w:pPr>
-            <w:proofErr w:type="gramStart"/>
-            <w:r>
-              <w:rPr>
-                <w:rFonts w:ascii="Verdana" w:hAnsi="Verdana"/>
-              </w:rPr>
-              <w:t>d  selecteer</w:t>
-            </w:r>
-            <w:proofErr w:type="gramEnd"/>
-            <w:r>
-              <w:rPr>
-                <w:rFonts w:ascii="Verdana" w:hAnsi="Verdana"/>
-              </w:rPr>
-              <w:t xml:space="preserve"> vak</w:t>
-            </w:r>
-          </w:p>
-          <w:p>
-            <w:pPr>
-              <w:spacing w:line="240" w:lineRule="auto"/>
-              <w:rPr>
-                <w:rFonts w:ascii="Verdana" w:hAnsi="Verdana"/>
-              </w:rPr>
-            </w:pPr>
-            <w:proofErr w:type="gramStart"/>
-            <w:r>
-              <w:rPr>
-                <w:rFonts w:ascii="Verdana" w:hAnsi="Verdana"/>
-              </w:rPr>
-              <w:t>e  selecteer</w:t>
-            </w:r>
-            <w:proofErr w:type="gramEnd"/>
-            <w:r>
-              <w:rPr>
-                <w:rFonts w:ascii="Verdana" w:hAnsi="Verdana"/>
-              </w:rPr>
-              <w:t xml:space="preserve"> opdrachtmap</w:t>
-            </w:r>
-          </w:p>
-          <w:p>
-            <w:pPr>
-              <w:spacing w:line="240" w:lineRule="auto"/>
-              <w:rPr>
-                <w:rFonts w:ascii="Verdana" w:hAnsi="Verdana"/>
-              </w:rPr>
-            </w:pPr>
-            <w:proofErr w:type="gramStart"/>
-            <w:r>
-              <w:rPr>
-                <w:rFonts w:ascii="Verdana" w:hAnsi="Verdana"/>
-              </w:rPr>
-              <w:t>f</w:t>
-            </w:r>
-            <w:proofErr w:type="gramEnd"/>
-            <w:r>
-              <w:rPr>
-                <w:rFonts w:ascii="Verdana" w:hAnsi="Verdana"/>
-              </w:rPr>
-              <w:t xml:space="preserve">   selecteer sub opdrachtmap</w:t>
-            </w:r>
-          </w:p>
-          <w:p>
-            <w:pPr>
-              <w:spacing w:line="240" w:lineRule="auto"/>
-              <w:rPr>
-                <w:rFonts w:ascii="Verdana" w:hAnsi="Verdana"/>
-              </w:rPr>
-            </w:pPr>
-            <w:proofErr w:type="gramStart"/>
-            <w:r>
-              <w:rPr>
-                <w:rFonts w:ascii="Verdana" w:hAnsi="Verdana"/>
-              </w:rPr>
-              <w:t>g  bevestig</w:t>
-            </w:r>
-            <w:proofErr w:type="gramEnd"/>
-            <w:r>
-              <w:rPr>
-                <w:rFonts w:ascii="Verdana" w:hAnsi="Verdana"/>
-              </w:rPr>
-              <w:t xml:space="preserve"> keuzes</w:t>
-            </w:r>
-          </w:p>
-          <w:p>
-            <w:pPr>
-              <w:spacing w:line="240" w:lineRule="auto"/>
-              <w:rPr>
-                <w:rFonts w:ascii="Verdana" w:hAnsi="Verdana"/>
-              </w:rPr>
-            </w:pPr>
-            <w:proofErr w:type="gramStart"/>
-            <w:r>
-              <w:rPr>
-                <w:rFonts w:ascii="Verdana" w:hAnsi="Verdana"/>
-              </w:rPr>
-              <w:t>h  Melding</w:t>
-            </w:r>
-            <w:proofErr w:type="gramEnd"/>
-            <w:r>
-              <w:rPr>
-                <w:rFonts w:ascii="Verdana" w:hAnsi="Verdana"/>
-              </w:rPr>
-              <w:t>: geen bestand gekozen</w:t>
-            </w:r>
-          </w:p>
-          <w:p>
-            <w:pPr>
-              <w:spacing w:line="240" w:lineRule="auto"/>
-              <w:rPr>
-                <w:rFonts w:ascii="Verdana" w:hAnsi="Verdana"/>
-              </w:rPr>
-            </w:pPr>
-            <w:proofErr w:type="gramStart"/>
-            <w:r>
-              <w:rPr>
-                <w:rFonts w:ascii="Verdana" w:hAnsi="Verdana"/>
-              </w:rPr>
-              <w:t>i</w:t>
-            </w:r>
-            <w:proofErr w:type="gramEnd"/>
-            <w:r>
-              <w:rPr>
-                <w:rFonts w:ascii="Verdana" w:hAnsi="Verdana"/>
-              </w:rPr>
-              <w:t xml:space="preserve">   scenario 1.g</w:t>
+            <w:r>
+              <w:rPr>
+                <w:rFonts w:ascii="Verdana" w:hAnsi="Verdana"/>
+              </w:rPr>
+              <w:t>2  Geen bestanden geüpload</w:t>
+            </w:r>
+          </w:p>
+          <w:p>
+            <w:pPr>
+              <w:spacing w:line="240" w:lineRule="auto"/>
+              <w:rPr>
+                <w:rFonts w:ascii="Verdana" w:hAnsi="Verdana"/>
+              </w:rPr>
+            </w:pPr>
+            <w:r>
+              <w:rPr>
+                <w:rFonts w:ascii="Verdana" w:hAnsi="Verdana"/>
+              </w:rPr>
+              <w:t>a  Kies sector</w:t>
+            </w:r>
+          </w:p>
+          <w:p>
+            <w:pPr>
+              <w:spacing w:line="240" w:lineRule="auto"/>
+              <w:rPr>
+                <w:rFonts w:ascii="Verdana" w:hAnsi="Verdana"/>
+              </w:rPr>
+            </w:pPr>
+            <w:r>
+              <w:rPr>
+                <w:rFonts w:ascii="Verdana" w:hAnsi="Verdana"/>
+              </w:rPr>
+              <w:t>b  selecteer “nieuw bestand”</w:t>
+            </w:r>
+          </w:p>
+          <w:p>
+            <w:pPr>
+              <w:spacing w:line="240" w:lineRule="auto"/>
+              <w:rPr>
+                <w:rFonts w:ascii="Verdana" w:hAnsi="Verdana"/>
+              </w:rPr>
+            </w:pPr>
+            <w:r>
+              <w:rPr>
+                <w:rFonts w:ascii="Verdana" w:hAnsi="Verdana"/>
+              </w:rPr>
+              <w:t>c  selecteer oriëntatie</w:t>
+            </w:r>
+          </w:p>
+          <w:p>
+            <w:pPr>
+              <w:spacing w:line="240" w:lineRule="auto"/>
+              <w:rPr>
+                <w:rFonts w:ascii="Verdana" w:hAnsi="Verdana"/>
+              </w:rPr>
+            </w:pPr>
+            <w:r>
+              <w:rPr>
+                <w:rFonts w:ascii="Verdana" w:hAnsi="Verdana"/>
+              </w:rPr>
+              <w:t>d  selecteer vak</w:t>
+            </w:r>
+          </w:p>
+          <w:p>
+            <w:pPr>
+              <w:spacing w:line="240" w:lineRule="auto"/>
+              <w:rPr>
+                <w:rFonts w:ascii="Verdana" w:hAnsi="Verdana"/>
+              </w:rPr>
+            </w:pPr>
+            <w:r>
+              <w:rPr>
+                <w:rFonts w:ascii="Verdana" w:hAnsi="Verdana"/>
+              </w:rPr>
+              <w:t>e  selecteer opdrachtmap</w:t>
+            </w:r>
+          </w:p>
+          <w:p>
+            <w:pPr>
+              <w:spacing w:line="240" w:lineRule="auto"/>
+              <w:rPr>
+                <w:rFonts w:ascii="Verdana" w:hAnsi="Verdana"/>
+              </w:rPr>
+            </w:pPr>
+            <w:r>
+              <w:rPr>
+                <w:rFonts w:ascii="Verdana" w:hAnsi="Verdana"/>
+              </w:rPr>
+              <w:t>f   selecteer sub opdrachtmap</w:t>
+            </w:r>
+          </w:p>
+          <w:p>
+            <w:pPr>
+              <w:spacing w:line="240" w:lineRule="auto"/>
+              <w:rPr>
+                <w:rFonts w:ascii="Verdana" w:hAnsi="Verdana"/>
+              </w:rPr>
+            </w:pPr>
+            <w:r>
+              <w:rPr>
+                <w:rFonts w:ascii="Verdana" w:hAnsi="Verdana"/>
+              </w:rPr>
+              <w:t>g  bevestig keuzes</w:t>
+            </w:r>
+          </w:p>
+          <w:p>
+            <w:pPr>
+              <w:spacing w:line="240" w:lineRule="auto"/>
+              <w:rPr>
+                <w:rFonts w:ascii="Verdana" w:hAnsi="Verdana"/>
+              </w:rPr>
+            </w:pPr>
+            <w:r>
+              <w:rPr>
+                <w:rFonts w:ascii="Verdana" w:hAnsi="Verdana"/>
+              </w:rPr>
+              <w:t>h  Melding: geen bestand gekozen</w:t>
+            </w:r>
+          </w:p>
+          <w:p>
+            <w:pPr>
+              <w:spacing w:line="240" w:lineRule="auto"/>
+              <w:rPr>
+                <w:rFonts w:ascii="Verdana" w:hAnsi="Verdana"/>
+              </w:rPr>
+            </w:pPr>
+            <w:r>
+              <w:rPr>
+                <w:rFonts w:ascii="Verdana" w:hAnsi="Verdana"/>
+              </w:rPr>
+              <w:t>i   scenario 1.g</w:t>
             </w:r>
           </w:p>
         </w:tc>
@@ -7378,35 +6645,7 @@
               <w:rPr>
                 <w:rFonts w:ascii="Verdana" w:hAnsi="Verdana"/>
               </w:rPr>
-              <w:t>&lt;</w:t>
-            </w:r>
-            <w:proofErr w:type="gramStart"/>
-            <w:r>
-              <w:rPr>
-                <w:rFonts w:ascii="Verdana" w:hAnsi="Verdana"/>
-              </w:rPr>
-              <w:t>uitzonderingen</w:t>
-            </w:r>
-            <w:proofErr w:type="gramEnd"/>
-            <w:r>
-              <w:rPr>
-                <w:rFonts w:ascii="Verdana" w:hAnsi="Verdana"/>
-              </w:rPr>
-              <w:t xml:space="preserve"> voor niet-ingevoerde verplichte velden </w:t>
-            </w:r>
-            <w:proofErr w:type="spellStart"/>
-            <w:r>
-              <w:rPr>
-                <w:rFonts w:ascii="Verdana" w:hAnsi="Verdana"/>
-              </w:rPr>
-              <w:t>enzo</w:t>
-            </w:r>
-            <w:proofErr w:type="spellEnd"/>
-            <w:r>
-              <w:rPr>
-                <w:rFonts w:ascii="Verdana" w:hAnsi="Verdana"/>
-              </w:rPr>
-              <w:t>&gt;</w:t>
+              <w:t>&lt;uitzonderingen voor niet-ingevoerde verplichte velden enzo&gt;</w:t>
             </w:r>
           </w:p>
         </w:tc>
@@ -7744,35 +6983,7 @@
               <w:rPr>
                 <w:rFonts w:ascii="Verdana" w:hAnsi="Verdana"/>
               </w:rPr>
-              <w:t xml:space="preserve">Docent moet ingelogd zijn als </w:t>
-            </w:r>
-            <w:proofErr w:type="spellStart"/>
-            <w:r>
-              <w:rPr>
-                <w:rFonts w:ascii="Verdana" w:hAnsi="Verdana"/>
-              </w:rPr>
-              <w:t>admin</w:t>
-            </w:r>
-            <w:proofErr w:type="spellEnd"/>
-            <w:r>
-              <w:rPr>
-                <w:rFonts w:ascii="Verdana" w:hAnsi="Verdana"/>
-              </w:rPr>
-              <w:t xml:space="preserve"> en zich op de </w:t>
-            </w:r>
-            <w:proofErr w:type="spellStart"/>
-            <w:r>
-              <w:rPr>
-                <w:rFonts w:ascii="Verdana" w:hAnsi="Verdana"/>
-              </w:rPr>
-              <w:t>admin</w:t>
-            </w:r>
-            <w:proofErr w:type="spellEnd"/>
-            <w:r>
-              <w:rPr>
-                <w:rFonts w:ascii="Verdana" w:hAnsi="Verdana"/>
-              </w:rPr>
-              <w:t>-pagina bevinden.</w:t>
+              <w:t>Docent moet ingelogd zijn als admin en zich op de admin-pagina bevinden.</w:t>
             </w:r>
           </w:p>
         </w:tc>
@@ -7822,217 +7033,137 @@
                 <w:rFonts w:ascii="Verdana" w:hAnsi="Verdana"/>
               </w:rPr>
             </w:pPr>
-            <w:proofErr w:type="gramStart"/>
-            <w:r>
-              <w:rPr>
-                <w:rFonts w:ascii="Verdana" w:hAnsi="Verdana"/>
-              </w:rPr>
-              <w:t>1  Docent</w:t>
-            </w:r>
-            <w:proofErr w:type="gramEnd"/>
-            <w:r>
-              <w:rPr>
-                <w:rFonts w:ascii="Verdana" w:hAnsi="Verdana"/>
-              </w:rPr>
-              <w:t xml:space="preserve"> wijzigt het bestand</w:t>
-            </w:r>
-          </w:p>
-          <w:p>
-            <w:pPr>
-              <w:spacing w:line="240" w:lineRule="auto"/>
-              <w:rPr>
-                <w:rFonts w:ascii="Verdana" w:hAnsi="Verdana"/>
-              </w:rPr>
-            </w:pPr>
-            <w:proofErr w:type="gramStart"/>
-            <w:r>
-              <w:rPr>
-                <w:rFonts w:ascii="Verdana" w:hAnsi="Verdana"/>
-              </w:rPr>
-              <w:t>a  Kies</w:t>
-            </w:r>
-            <w:proofErr w:type="gramEnd"/>
-            <w:r>
-              <w:rPr>
-                <w:rFonts w:ascii="Verdana" w:hAnsi="Verdana"/>
-              </w:rPr>
-              <w:t xml:space="preserve"> sector</w:t>
-            </w:r>
-          </w:p>
-          <w:p>
-            <w:pPr>
-              <w:spacing w:line="240" w:lineRule="auto"/>
-              <w:rPr>
-                <w:rFonts w:ascii="Verdana" w:hAnsi="Verdana"/>
-              </w:rPr>
-            </w:pPr>
-            <w:proofErr w:type="gramStart"/>
-            <w:r>
-              <w:rPr>
-                <w:rFonts w:ascii="Verdana" w:hAnsi="Verdana"/>
-              </w:rPr>
-              <w:t>b  selecteer</w:t>
-            </w:r>
-            <w:proofErr w:type="gramEnd"/>
-            <w:r>
-              <w:rPr>
-                <w:rFonts w:ascii="Verdana" w:hAnsi="Verdana"/>
-              </w:rPr>
-              <w:t xml:space="preserve"> oriëntatie</w:t>
-            </w:r>
-          </w:p>
-          <w:p>
-            <w:pPr>
-              <w:spacing w:line="240" w:lineRule="auto"/>
-              <w:rPr>
-                <w:rFonts w:ascii="Verdana" w:hAnsi="Verdana"/>
-              </w:rPr>
-            </w:pPr>
-            <w:proofErr w:type="gramStart"/>
-            <w:r>
-              <w:rPr>
-                <w:rFonts w:ascii="Verdana" w:hAnsi="Verdana"/>
-              </w:rPr>
-              <w:t>c  selecteer</w:t>
-            </w:r>
-            <w:proofErr w:type="gramEnd"/>
-            <w:r>
-              <w:rPr>
-                <w:rFonts w:ascii="Verdana" w:hAnsi="Verdana"/>
-              </w:rPr>
-              <w:t xml:space="preserve"> vak</w:t>
-            </w:r>
-          </w:p>
-          <w:p>
-            <w:pPr>
-              <w:spacing w:line="240" w:lineRule="auto"/>
-              <w:rPr>
-                <w:rFonts w:ascii="Verdana" w:hAnsi="Verdana"/>
-              </w:rPr>
-            </w:pPr>
-            <w:proofErr w:type="gramStart"/>
-            <w:r>
-              <w:rPr>
-                <w:rFonts w:ascii="Verdana" w:hAnsi="Verdana"/>
-              </w:rPr>
-              <w:t>d  selecteer</w:t>
-            </w:r>
-            <w:proofErr w:type="gramEnd"/>
-            <w:r>
-              <w:rPr>
-                <w:rFonts w:ascii="Verdana" w:hAnsi="Verdana"/>
-              </w:rPr>
-              <w:t xml:space="preserve"> opdrachtmap</w:t>
-            </w:r>
-          </w:p>
-          <w:p>
-            <w:pPr>
-              <w:spacing w:line="240" w:lineRule="auto"/>
-              <w:rPr>
-                <w:rFonts w:ascii="Verdana" w:hAnsi="Verdana"/>
-              </w:rPr>
-            </w:pPr>
-            <w:proofErr w:type="gramStart"/>
-            <w:r>
-              <w:rPr>
-                <w:rFonts w:ascii="Verdana" w:hAnsi="Verdana"/>
-              </w:rPr>
-              <w:t>e  selecteer</w:t>
-            </w:r>
-            <w:proofErr w:type="gramEnd"/>
-            <w:r>
-              <w:rPr>
-                <w:rFonts w:ascii="Verdana" w:hAnsi="Verdana"/>
-              </w:rPr>
-              <w:t xml:space="preserve"> sub opdrachtmap</w:t>
-            </w:r>
-          </w:p>
-          <w:p>
-            <w:pPr>
-              <w:spacing w:line="240" w:lineRule="auto"/>
-              <w:rPr>
-                <w:rFonts w:ascii="Verdana" w:hAnsi="Verdana"/>
-              </w:rPr>
-            </w:pPr>
-            <w:proofErr w:type="gramStart"/>
-            <w:r>
-              <w:rPr>
-                <w:rFonts w:ascii="Verdana" w:hAnsi="Verdana"/>
-              </w:rPr>
-              <w:t>f</w:t>
-            </w:r>
-            <w:proofErr w:type="gramEnd"/>
-            <w:r>
-              <w:rPr>
-                <w:rFonts w:ascii="Verdana" w:hAnsi="Verdana"/>
-              </w:rPr>
-              <w:t xml:space="preserve">   selecteer bestand</w:t>
-            </w:r>
-          </w:p>
-          <w:p>
-            <w:pPr>
-              <w:spacing w:line="240" w:lineRule="auto"/>
-              <w:rPr>
-                <w:rFonts w:ascii="Verdana" w:hAnsi="Verdana"/>
-              </w:rPr>
-            </w:pPr>
-            <w:proofErr w:type="gramStart"/>
-            <w:r>
-              <w:rPr>
-                <w:rFonts w:ascii="Verdana" w:hAnsi="Verdana"/>
-              </w:rPr>
-              <w:t>g  selecteer</w:t>
-            </w:r>
-            <w:proofErr w:type="gramEnd"/>
-            <w:r>
-              <w:rPr>
-                <w:rFonts w:ascii="Verdana" w:hAnsi="Verdana"/>
-              </w:rPr>
-              <w:t xml:space="preserve"> “bestand wijzigen”</w:t>
-            </w:r>
-          </w:p>
-          <w:p>
-            <w:pPr>
-              <w:spacing w:line="240" w:lineRule="auto"/>
-              <w:rPr>
-                <w:rFonts w:ascii="Verdana" w:hAnsi="Verdana"/>
-              </w:rPr>
-            </w:pPr>
-            <w:proofErr w:type="gramStart"/>
-            <w:r>
-              <w:rPr>
-                <w:rFonts w:ascii="Verdana" w:hAnsi="Verdana"/>
-              </w:rPr>
-              <w:t>h  kies</w:t>
-            </w:r>
-            <w:proofErr w:type="gramEnd"/>
-            <w:r>
-              <w:rPr>
-                <w:rFonts w:ascii="Verdana" w:hAnsi="Verdana"/>
-              </w:rPr>
-              <w:t xml:space="preserve"> te uploaden bestanden van pc</w:t>
-            </w:r>
-          </w:p>
-          <w:p>
-            <w:pPr>
-              <w:spacing w:line="240" w:lineRule="auto"/>
-              <w:rPr>
-                <w:rFonts w:ascii="Verdana" w:hAnsi="Verdana"/>
-              </w:rPr>
-            </w:pPr>
-            <w:proofErr w:type="gramStart"/>
-            <w:r>
-              <w:rPr>
-                <w:rFonts w:ascii="Verdana" w:hAnsi="Verdana"/>
-              </w:rPr>
-              <w:t>i</w:t>
-            </w:r>
-            <w:proofErr w:type="gramEnd"/>
-            <w:r>
-              <w:rPr>
-                <w:rFonts w:ascii="Verdana" w:hAnsi="Verdana"/>
-              </w:rPr>
-              <w:t xml:space="preserve">   bevestig keuzes</w:t>
+            <w:r>
+              <w:rPr>
+                <w:rFonts w:ascii="Verdana" w:hAnsi="Verdana"/>
+              </w:rPr>
+              <w:t>1  Docent wijzigt het bestand</w:t>
+            </w:r>
+          </w:p>
+          <w:p>
+            <w:pPr>
+              <w:spacing w:line="240" w:lineRule="auto"/>
+              <w:rPr>
+                <w:rFonts w:ascii="Verdana" w:hAnsi="Verdana"/>
+              </w:rPr>
+            </w:pPr>
+            <w:r>
+              <w:rPr>
+                <w:rFonts w:ascii="Verdana" w:hAnsi="Verdana"/>
+              </w:rPr>
+              <w:t>a  Kies sector</w:t>
+            </w:r>
+          </w:p>
+          <w:p>
+            <w:pPr>
+              <w:spacing w:line="240" w:lineRule="auto"/>
+              <w:rPr>
+                <w:rFonts w:ascii="Verdana" w:hAnsi="Verdana"/>
+              </w:rPr>
+            </w:pPr>
+            <w:r>
+              <w:rPr>
+                <w:rFonts w:ascii="Verdana" w:hAnsi="Verdana"/>
+              </w:rPr>
+              <w:t>b  selecteer oriëntatie</w:t>
+            </w:r>
+          </w:p>
+          <w:p>
+            <w:pPr>
+              <w:spacing w:line="240" w:lineRule="auto"/>
+              <w:rPr>
+                <w:rFonts w:ascii="Verdana" w:hAnsi="Verdana"/>
+              </w:rPr>
+            </w:pPr>
+            <w:r>
+              <w:rPr>
+                <w:rFonts w:ascii="Verdana" w:hAnsi="Verdana"/>
+              </w:rPr>
+              <w:t>c  selecteer vak</w:t>
+            </w:r>
+          </w:p>
+          <w:p>
+            <w:pPr>
+              <w:spacing w:line="240" w:lineRule="auto"/>
+              <w:rPr>
+                <w:rFonts w:ascii="Verdana" w:hAnsi="Verdana"/>
+              </w:rPr>
+            </w:pPr>
+            <w:r>
+              <w:rPr>
+                <w:rFonts w:ascii="Verdana" w:hAnsi="Verdana"/>
+              </w:rPr>
+              <w:t>d  selecteer opdrachtmap</w:t>
+            </w:r>
+          </w:p>
+          <w:p>
+            <w:pPr>
+              <w:spacing w:line="240" w:lineRule="auto"/>
+              <w:rPr>
+                <w:rFonts w:ascii="Verdana" w:hAnsi="Verdana"/>
+              </w:rPr>
+            </w:pPr>
+            <w:r>
+              <w:rPr>
+                <w:rFonts w:ascii="Verdana" w:hAnsi="Verdana"/>
+              </w:rPr>
+              <w:t>e  selecteer sub opdrachtmap</w:t>
+            </w:r>
+          </w:p>
+          <w:p>
+            <w:pPr>
+              <w:spacing w:line="240" w:lineRule="auto"/>
+              <w:rPr>
+                <w:rFonts w:ascii="Verdana" w:hAnsi="Verdana"/>
+              </w:rPr>
+            </w:pPr>
+            <w:r>
+              <w:rPr>
+                <w:rFonts w:ascii="Verdana" w:hAnsi="Verdana"/>
+              </w:rPr>
+              <w:t>f   selecteer bestand</w:t>
+            </w:r>
+          </w:p>
+          <w:p>
+            <w:pPr>
+              <w:spacing w:line="240" w:lineRule="auto"/>
+              <w:rPr>
+                <w:rFonts w:ascii="Verdana" w:hAnsi="Verdana"/>
+              </w:rPr>
+            </w:pPr>
+            <w:r>
+              <w:rPr>
+                <w:rFonts w:ascii="Verdana" w:hAnsi="Verdana"/>
+              </w:rPr>
+              <w:t>g  selecteer “bestand wijzigen”</w:t>
+            </w:r>
+          </w:p>
+          <w:p>
+            <w:pPr>
+              <w:spacing w:line="240" w:lineRule="auto"/>
+              <w:rPr>
+                <w:rFonts w:ascii="Verdana" w:hAnsi="Verdana"/>
+              </w:rPr>
+            </w:pPr>
+            <w:r>
+              <w:rPr>
+                <w:rFonts w:ascii="Verdana" w:hAnsi="Verdana"/>
+              </w:rPr>
+              <w:t>h  kies te uploaden bestanden van pc</w:t>
+            </w:r>
+          </w:p>
+          <w:p>
+            <w:pPr>
+              <w:spacing w:line="240" w:lineRule="auto"/>
+              <w:rPr>
+                <w:rFonts w:ascii="Verdana" w:hAnsi="Verdana"/>
+              </w:rPr>
+            </w:pPr>
+            <w:r>
+              <w:rPr>
+                <w:rFonts w:ascii="Verdana" w:hAnsi="Verdana"/>
+              </w:rPr>
+              <w:t>i   bevestig keuzes</w:t>
             </w:r>
           </w:p>
         </w:tc>
@@ -8082,217 +7213,137 @@
                 <w:rFonts w:ascii="Verdana" w:hAnsi="Verdana"/>
               </w:rPr>
             </w:pPr>
-            <w:proofErr w:type="gramStart"/>
-            <w:r>
-              <w:rPr>
-                <w:rFonts w:ascii="Verdana" w:hAnsi="Verdana"/>
-              </w:rPr>
-              <w:t>2  Geen</w:t>
-            </w:r>
-            <w:proofErr w:type="gramEnd"/>
-            <w:r>
-              <w:rPr>
-                <w:rFonts w:ascii="Verdana" w:hAnsi="Verdana"/>
-              </w:rPr>
-              <w:t xml:space="preserve"> bestanden geüpload</w:t>
-            </w:r>
-          </w:p>
-          <w:p>
-            <w:pPr>
-              <w:spacing w:line="240" w:lineRule="auto"/>
-              <w:rPr>
-                <w:rFonts w:ascii="Verdana" w:hAnsi="Verdana"/>
-              </w:rPr>
-            </w:pPr>
-            <w:proofErr w:type="gramStart"/>
-            <w:r>
-              <w:rPr>
-                <w:rFonts w:ascii="Verdana" w:hAnsi="Verdana"/>
-              </w:rPr>
-              <w:t>a  Kies</w:t>
-            </w:r>
-            <w:proofErr w:type="gramEnd"/>
-            <w:r>
-              <w:rPr>
-                <w:rFonts w:ascii="Verdana" w:hAnsi="Verdana"/>
-              </w:rPr>
-              <w:t xml:space="preserve"> sector</w:t>
-            </w:r>
-          </w:p>
-          <w:p>
-            <w:pPr>
-              <w:spacing w:line="240" w:lineRule="auto"/>
-              <w:rPr>
-                <w:rFonts w:ascii="Verdana" w:hAnsi="Verdana"/>
-              </w:rPr>
-            </w:pPr>
-            <w:proofErr w:type="gramStart"/>
-            <w:r>
-              <w:rPr>
-                <w:rFonts w:ascii="Verdana" w:hAnsi="Verdana"/>
-              </w:rPr>
-              <w:t>b  selecteer</w:t>
-            </w:r>
-            <w:proofErr w:type="gramEnd"/>
-            <w:r>
-              <w:rPr>
-                <w:rFonts w:ascii="Verdana" w:hAnsi="Verdana"/>
-              </w:rPr>
-              <w:t xml:space="preserve"> oriëntatie</w:t>
-            </w:r>
-          </w:p>
-          <w:p>
-            <w:pPr>
-              <w:spacing w:line="240" w:lineRule="auto"/>
-              <w:rPr>
-                <w:rFonts w:ascii="Verdana" w:hAnsi="Verdana"/>
-              </w:rPr>
-            </w:pPr>
-            <w:proofErr w:type="gramStart"/>
-            <w:r>
-              <w:rPr>
-                <w:rFonts w:ascii="Verdana" w:hAnsi="Verdana"/>
-              </w:rPr>
-              <w:t>c  selecteer</w:t>
-            </w:r>
-            <w:proofErr w:type="gramEnd"/>
-            <w:r>
-              <w:rPr>
-                <w:rFonts w:ascii="Verdana" w:hAnsi="Verdana"/>
-              </w:rPr>
-              <w:t xml:space="preserve"> vak</w:t>
-            </w:r>
-          </w:p>
-          <w:p>
-            <w:pPr>
-              <w:spacing w:line="240" w:lineRule="auto"/>
-              <w:rPr>
-                <w:rFonts w:ascii="Verdana" w:hAnsi="Verdana"/>
-              </w:rPr>
-            </w:pPr>
-            <w:proofErr w:type="gramStart"/>
-            <w:r>
-              <w:rPr>
-                <w:rFonts w:ascii="Verdana" w:hAnsi="Verdana"/>
-              </w:rPr>
-              <w:t>d  selecteer</w:t>
-            </w:r>
-            <w:proofErr w:type="gramEnd"/>
-            <w:r>
-              <w:rPr>
-                <w:rFonts w:ascii="Verdana" w:hAnsi="Verdana"/>
-              </w:rPr>
-              <w:t xml:space="preserve"> opdrachtmap</w:t>
-            </w:r>
-          </w:p>
-          <w:p>
-            <w:pPr>
-              <w:spacing w:line="240" w:lineRule="auto"/>
-              <w:rPr>
-                <w:rFonts w:ascii="Verdana" w:hAnsi="Verdana"/>
-              </w:rPr>
-            </w:pPr>
-            <w:proofErr w:type="gramStart"/>
-            <w:r>
-              <w:rPr>
-                <w:rFonts w:ascii="Verdana" w:hAnsi="Verdana"/>
-              </w:rPr>
-              <w:t>e  selecteer</w:t>
-            </w:r>
-            <w:proofErr w:type="gramEnd"/>
-            <w:r>
-              <w:rPr>
-                <w:rFonts w:ascii="Verdana" w:hAnsi="Verdana"/>
-              </w:rPr>
-              <w:t xml:space="preserve"> sub opdrachtmap</w:t>
-            </w:r>
-          </w:p>
-          <w:p>
-            <w:pPr>
-              <w:spacing w:line="240" w:lineRule="auto"/>
-              <w:rPr>
-                <w:rFonts w:ascii="Verdana" w:hAnsi="Verdana"/>
-              </w:rPr>
-            </w:pPr>
-            <w:proofErr w:type="gramStart"/>
-            <w:r>
-              <w:rPr>
-                <w:rFonts w:ascii="Verdana" w:hAnsi="Verdana"/>
-              </w:rPr>
-              <w:t>f</w:t>
-            </w:r>
-            <w:proofErr w:type="gramEnd"/>
-            <w:r>
-              <w:rPr>
-                <w:rFonts w:ascii="Verdana" w:hAnsi="Verdana"/>
-              </w:rPr>
-              <w:t xml:space="preserve">   er staat geen bestand geüpload</w:t>
-            </w:r>
-          </w:p>
-          <w:p>
-            <w:pPr>
-              <w:spacing w:line="240" w:lineRule="auto"/>
-              <w:rPr>
-                <w:rFonts w:ascii="Verdana" w:hAnsi="Verdana"/>
-              </w:rPr>
-            </w:pPr>
-            <w:proofErr w:type="gramStart"/>
-            <w:r>
-              <w:rPr>
-                <w:rFonts w:ascii="Verdana" w:hAnsi="Verdana"/>
-              </w:rPr>
-              <w:t>g  bevestig</w:t>
-            </w:r>
-            <w:proofErr w:type="gramEnd"/>
-            <w:r>
-              <w:rPr>
-                <w:rFonts w:ascii="Verdana" w:hAnsi="Verdana"/>
-              </w:rPr>
-              <w:t xml:space="preserve"> keuzes</w:t>
-            </w:r>
-          </w:p>
-          <w:p>
-            <w:pPr>
-              <w:spacing w:line="240" w:lineRule="auto"/>
-              <w:rPr>
-                <w:rFonts w:ascii="Verdana" w:hAnsi="Verdana"/>
-              </w:rPr>
-            </w:pPr>
-            <w:proofErr w:type="gramStart"/>
-            <w:r>
-              <w:rPr>
-                <w:rFonts w:ascii="Verdana" w:hAnsi="Verdana"/>
-              </w:rPr>
-              <w:t>h  Melding</w:t>
-            </w:r>
-            <w:proofErr w:type="gramEnd"/>
-            <w:r>
-              <w:rPr>
-                <w:rFonts w:ascii="Verdana" w:hAnsi="Verdana"/>
-              </w:rPr>
-              <w:t>: geen bestand gekozen</w:t>
-            </w:r>
-          </w:p>
-          <w:p>
-            <w:pPr>
-              <w:spacing w:line="240" w:lineRule="auto"/>
-              <w:rPr>
-                <w:rFonts w:ascii="Verdana" w:hAnsi="Verdana"/>
-              </w:rPr>
-            </w:pPr>
-            <w:proofErr w:type="gramStart"/>
-            <w:r>
-              <w:rPr>
-                <w:rFonts w:ascii="Verdana" w:hAnsi="Verdana"/>
-              </w:rPr>
-              <w:t>i</w:t>
-            </w:r>
-            <w:proofErr w:type="gramEnd"/>
-            <w:r>
-              <w:rPr>
-                <w:rFonts w:ascii="Verdana" w:hAnsi="Verdana"/>
-              </w:rPr>
-              <w:t xml:space="preserve">   scenario 1.g</w:t>
+            <w:r>
+              <w:rPr>
+                <w:rFonts w:ascii="Verdana" w:hAnsi="Verdana"/>
+              </w:rPr>
+              <w:t>2  Geen bestanden geüpload</w:t>
+            </w:r>
+          </w:p>
+          <w:p>
+            <w:pPr>
+              <w:spacing w:line="240" w:lineRule="auto"/>
+              <w:rPr>
+                <w:rFonts w:ascii="Verdana" w:hAnsi="Verdana"/>
+              </w:rPr>
+            </w:pPr>
+            <w:r>
+              <w:rPr>
+                <w:rFonts w:ascii="Verdana" w:hAnsi="Verdana"/>
+              </w:rPr>
+              <w:t>a  Kies sector</w:t>
+            </w:r>
+          </w:p>
+          <w:p>
+            <w:pPr>
+              <w:spacing w:line="240" w:lineRule="auto"/>
+              <w:rPr>
+                <w:rFonts w:ascii="Verdana" w:hAnsi="Verdana"/>
+              </w:rPr>
+            </w:pPr>
+            <w:r>
+              <w:rPr>
+                <w:rFonts w:ascii="Verdana" w:hAnsi="Verdana"/>
+              </w:rPr>
+              <w:t>b  selecteer oriëntatie</w:t>
+            </w:r>
+          </w:p>
+          <w:p>
+            <w:pPr>
+              <w:spacing w:line="240" w:lineRule="auto"/>
+              <w:rPr>
+                <w:rFonts w:ascii="Verdana" w:hAnsi="Verdana"/>
+              </w:rPr>
+            </w:pPr>
+            <w:r>
+              <w:rPr>
+                <w:rFonts w:ascii="Verdana" w:hAnsi="Verdana"/>
+              </w:rPr>
+              <w:t>c  selecteer vak</w:t>
+            </w:r>
+          </w:p>
+          <w:p>
+            <w:pPr>
+              <w:spacing w:line="240" w:lineRule="auto"/>
+              <w:rPr>
+                <w:rFonts w:ascii="Verdana" w:hAnsi="Verdana"/>
+              </w:rPr>
+            </w:pPr>
+            <w:r>
+              <w:rPr>
+                <w:rFonts w:ascii="Verdana" w:hAnsi="Verdana"/>
+              </w:rPr>
+              <w:t>d  selecteer opdrachtmap</w:t>
+            </w:r>
+          </w:p>
+          <w:p>
+            <w:pPr>
+              <w:spacing w:line="240" w:lineRule="auto"/>
+              <w:rPr>
+                <w:rFonts w:ascii="Verdana" w:hAnsi="Verdana"/>
+              </w:rPr>
+            </w:pPr>
+            <w:r>
+              <w:rPr>
+                <w:rFonts w:ascii="Verdana" w:hAnsi="Verdana"/>
+              </w:rPr>
+              <w:t>e  selecteer sub opdrachtmap</w:t>
+            </w:r>
+          </w:p>
+          <w:p>
+            <w:pPr>
+              <w:spacing w:line="240" w:lineRule="auto"/>
+              <w:rPr>
+                <w:rFonts w:ascii="Verdana" w:hAnsi="Verdana"/>
+              </w:rPr>
+            </w:pPr>
+            <w:r>
+              <w:rPr>
+                <w:rFonts w:ascii="Verdana" w:hAnsi="Verdana"/>
+              </w:rPr>
+              <w:t>f   er staat geen bestand geüpload</w:t>
+            </w:r>
+          </w:p>
+          <w:p>
+            <w:pPr>
+              <w:spacing w:line="240" w:lineRule="auto"/>
+              <w:rPr>
+                <w:rFonts w:ascii="Verdana" w:hAnsi="Verdana"/>
+              </w:rPr>
+            </w:pPr>
+            <w:r>
+              <w:rPr>
+                <w:rFonts w:ascii="Verdana" w:hAnsi="Verdana"/>
+              </w:rPr>
+              <w:t>g  bevestig keuzes</w:t>
+            </w:r>
+          </w:p>
+          <w:p>
+            <w:pPr>
+              <w:spacing w:line="240" w:lineRule="auto"/>
+              <w:rPr>
+                <w:rFonts w:ascii="Verdana" w:hAnsi="Verdana"/>
+              </w:rPr>
+            </w:pPr>
+            <w:r>
+              <w:rPr>
+                <w:rFonts w:ascii="Verdana" w:hAnsi="Verdana"/>
+              </w:rPr>
+              <w:t>h  Melding: geen bestand gekozen</w:t>
+            </w:r>
+          </w:p>
+          <w:p>
+            <w:pPr>
+              <w:spacing w:line="240" w:lineRule="auto"/>
+              <w:rPr>
+                <w:rFonts w:ascii="Verdana" w:hAnsi="Verdana"/>
+              </w:rPr>
+            </w:pPr>
+            <w:r>
+              <w:rPr>
+                <w:rFonts w:ascii="Verdana" w:hAnsi="Verdana"/>
+              </w:rPr>
+              <w:t>i   scenario 1.g</w:t>
             </w:r>
           </w:p>
         </w:tc>
@@ -8629,21 +7680,7 @@
               <w:rPr>
                 <w:rFonts w:ascii="Verdana" w:hAnsi="Verdana"/>
               </w:rPr>
-              <w:t xml:space="preserve">Docent bevindt zich op </w:t>
-            </w:r>
-            <w:proofErr w:type="spellStart"/>
-            <w:r>
-              <w:rPr>
-                <w:rFonts w:ascii="Verdana" w:hAnsi="Verdana"/>
-              </w:rPr>
-              <w:t>admin</w:t>
-            </w:r>
-            <w:proofErr w:type="spellEnd"/>
-            <w:r>
-              <w:rPr>
-                <w:rFonts w:ascii="Verdana" w:hAnsi="Verdana"/>
-              </w:rPr>
-              <w:t xml:space="preserve"> pagina en is ingelogd als administrator</w:t>
+              <w:t>Docent bevindt zich op admin pagina en is ingelogd als administrator</w:t>
             </w:r>
           </w:p>
         </w:tc>
@@ -8693,195 +7730,123 @@
                 <w:rFonts w:ascii="Verdana" w:hAnsi="Verdana"/>
               </w:rPr>
             </w:pPr>
-            <w:proofErr w:type="gramStart"/>
-            <w:r>
-              <w:rPr>
-                <w:rFonts w:ascii="Verdana" w:hAnsi="Verdana"/>
-              </w:rPr>
-              <w:t>1  Docent</w:t>
-            </w:r>
-            <w:proofErr w:type="gramEnd"/>
-            <w:r>
-              <w:rPr>
-                <w:rFonts w:ascii="Verdana" w:hAnsi="Verdana"/>
-              </w:rPr>
-              <w:t xml:space="preserve"> wijzigt het bestand</w:t>
-            </w:r>
-          </w:p>
-          <w:p>
-            <w:pPr>
-              <w:spacing w:line="240" w:lineRule="auto"/>
-              <w:rPr>
-                <w:rFonts w:ascii="Verdana" w:hAnsi="Verdana"/>
-              </w:rPr>
-            </w:pPr>
-            <w:proofErr w:type="gramStart"/>
-            <w:r>
-              <w:rPr>
-                <w:rFonts w:ascii="Verdana" w:hAnsi="Verdana"/>
-              </w:rPr>
-              <w:t>a  Kies</w:t>
-            </w:r>
-            <w:proofErr w:type="gramEnd"/>
-            <w:r>
-              <w:rPr>
-                <w:rFonts w:ascii="Verdana" w:hAnsi="Verdana"/>
-              </w:rPr>
-              <w:t xml:space="preserve"> sector</w:t>
-            </w:r>
-          </w:p>
-          <w:p>
-            <w:pPr>
-              <w:spacing w:line="240" w:lineRule="auto"/>
-              <w:rPr>
-                <w:rFonts w:ascii="Verdana" w:hAnsi="Verdana"/>
-              </w:rPr>
-            </w:pPr>
-            <w:proofErr w:type="gramStart"/>
-            <w:r>
-              <w:rPr>
-                <w:rFonts w:ascii="Verdana" w:hAnsi="Verdana"/>
-              </w:rPr>
-              <w:t>b  selecteer</w:t>
-            </w:r>
-            <w:proofErr w:type="gramEnd"/>
-            <w:r>
-              <w:rPr>
-                <w:rFonts w:ascii="Verdana" w:hAnsi="Verdana"/>
-              </w:rPr>
-              <w:t xml:space="preserve"> oriëntatie</w:t>
-            </w:r>
-          </w:p>
-          <w:p>
-            <w:pPr>
-              <w:spacing w:line="240" w:lineRule="auto"/>
-              <w:rPr>
-                <w:rFonts w:ascii="Verdana" w:hAnsi="Verdana"/>
-              </w:rPr>
-            </w:pPr>
-            <w:proofErr w:type="gramStart"/>
-            <w:r>
-              <w:rPr>
-                <w:rFonts w:ascii="Verdana" w:hAnsi="Verdana"/>
-              </w:rPr>
-              <w:t>c  selecteer</w:t>
-            </w:r>
-            <w:proofErr w:type="gramEnd"/>
-            <w:r>
-              <w:rPr>
-                <w:rFonts w:ascii="Verdana" w:hAnsi="Verdana"/>
-              </w:rPr>
-              <w:t xml:space="preserve"> vak</w:t>
-            </w:r>
-          </w:p>
-          <w:p>
-            <w:pPr>
-              <w:spacing w:line="240" w:lineRule="auto"/>
-              <w:rPr>
-                <w:rFonts w:ascii="Verdana" w:hAnsi="Verdana"/>
-              </w:rPr>
-            </w:pPr>
-            <w:proofErr w:type="gramStart"/>
-            <w:r>
-              <w:rPr>
-                <w:rFonts w:ascii="Verdana" w:hAnsi="Verdana"/>
-              </w:rPr>
-              <w:t>d  selecteer</w:t>
-            </w:r>
-            <w:proofErr w:type="gramEnd"/>
-            <w:r>
-              <w:rPr>
-                <w:rFonts w:ascii="Verdana" w:hAnsi="Verdana"/>
-              </w:rPr>
-              <w:t xml:space="preserve"> opdrachtmap</w:t>
-            </w:r>
-          </w:p>
-          <w:p>
-            <w:pPr>
-              <w:spacing w:line="240" w:lineRule="auto"/>
-              <w:rPr>
-                <w:rFonts w:ascii="Verdana" w:hAnsi="Verdana"/>
-              </w:rPr>
-            </w:pPr>
-            <w:proofErr w:type="gramStart"/>
-            <w:r>
-              <w:rPr>
-                <w:rFonts w:ascii="Verdana" w:hAnsi="Verdana"/>
-              </w:rPr>
-              <w:t>e  selecteer</w:t>
-            </w:r>
-            <w:proofErr w:type="gramEnd"/>
-            <w:r>
-              <w:rPr>
-                <w:rFonts w:ascii="Verdana" w:hAnsi="Verdana"/>
-              </w:rPr>
-              <w:t xml:space="preserve"> sub opdrachtmap</w:t>
-            </w:r>
-          </w:p>
-          <w:p>
-            <w:pPr>
-              <w:spacing w:line="240" w:lineRule="auto"/>
-              <w:rPr>
-                <w:rFonts w:ascii="Verdana" w:hAnsi="Verdana"/>
-              </w:rPr>
-            </w:pPr>
-            <w:proofErr w:type="gramStart"/>
-            <w:r>
-              <w:rPr>
-                <w:rFonts w:ascii="Verdana" w:hAnsi="Verdana"/>
-              </w:rPr>
-              <w:t>f</w:t>
-            </w:r>
-            <w:proofErr w:type="gramEnd"/>
-            <w:r>
-              <w:rPr>
-                <w:rFonts w:ascii="Verdana" w:hAnsi="Verdana"/>
-              </w:rPr>
-              <w:t xml:space="preserve">   selecteer bestand</w:t>
-            </w:r>
-          </w:p>
-          <w:p>
-            <w:pPr>
-              <w:spacing w:line="240" w:lineRule="auto"/>
-              <w:rPr>
-                <w:rFonts w:ascii="Verdana" w:hAnsi="Verdana"/>
-              </w:rPr>
-            </w:pPr>
-            <w:proofErr w:type="gramStart"/>
-            <w:r>
-              <w:rPr>
-                <w:rFonts w:ascii="Verdana" w:hAnsi="Verdana"/>
-              </w:rPr>
-              <w:t>g  selecteer</w:t>
-            </w:r>
-            <w:proofErr w:type="gramEnd"/>
-            <w:r>
-              <w:rPr>
-                <w:rFonts w:ascii="Verdana" w:hAnsi="Verdana"/>
-              </w:rPr>
-              <w:t xml:space="preserve"> “bestand verwijderen”</w:t>
-            </w:r>
-          </w:p>
-          <w:p>
-            <w:pPr>
-              <w:spacing w:line="240" w:lineRule="auto"/>
-              <w:rPr>
-                <w:rFonts w:ascii="Verdana" w:hAnsi="Verdana"/>
-              </w:rPr>
-            </w:pPr>
-            <w:proofErr w:type="gramStart"/>
-            <w:r>
-              <w:rPr>
-                <w:rFonts w:ascii="Verdana" w:hAnsi="Verdana"/>
-              </w:rPr>
-              <w:t>h  bevestig</w:t>
-            </w:r>
-            <w:proofErr w:type="gramEnd"/>
-            <w:r>
-              <w:rPr>
-                <w:rFonts w:ascii="Verdana" w:hAnsi="Verdana"/>
-              </w:rPr>
-              <w:t xml:space="preserve"> keuze</w:t>
+            <w:r>
+              <w:rPr>
+                <w:rFonts w:ascii="Verdana" w:hAnsi="Verdana"/>
+              </w:rPr>
+              <w:t>1  Docent wijzigt het bestand</w:t>
+            </w:r>
+          </w:p>
+          <w:p>
+            <w:pPr>
+              <w:spacing w:line="240" w:lineRule="auto"/>
+              <w:rPr>
+                <w:rFonts w:ascii="Verdana" w:hAnsi="Verdana"/>
+              </w:rPr>
+            </w:pPr>
+            <w:r>
+              <w:rPr>
+                <w:rFonts w:ascii="Verdana" w:hAnsi="Verdana"/>
+              </w:rPr>
+              <w:t>a  Kies sector</w:t>
+            </w:r>
+          </w:p>
+          <w:p>
+            <w:pPr>
+              <w:spacing w:line="240" w:lineRule="auto"/>
+              <w:rPr>
+                <w:rFonts w:ascii="Verdana" w:hAnsi="Verdana"/>
+              </w:rPr>
+            </w:pPr>
+            <w:r>
+              <w:rPr>
+                <w:rFonts w:ascii="Verdana" w:hAnsi="Verdana"/>
+              </w:rPr>
+              <w:t>b  selecteer oriëntatie</w:t>
+            </w:r>
+          </w:p>
+          <w:p>
+            <w:pPr>
+              <w:spacing w:line="240" w:lineRule="auto"/>
+              <w:rPr>
+                <w:rFonts w:ascii="Verdana" w:hAnsi="Verdana"/>
+              </w:rPr>
+            </w:pPr>
+            <w:r>
+              <w:rPr>
+                <w:rFonts w:ascii="Verdana" w:hAnsi="Verdana"/>
+              </w:rPr>
+              <w:t>c  selecteer vak</w:t>
+            </w:r>
+          </w:p>
+          <w:p>
+            <w:pPr>
+              <w:spacing w:line="240" w:lineRule="auto"/>
+              <w:rPr>
+                <w:rFonts w:ascii="Verdana" w:hAnsi="Verdana"/>
+              </w:rPr>
+            </w:pPr>
+            <w:r>
+              <w:rPr>
+                <w:rFonts w:ascii="Verdana" w:hAnsi="Verdana"/>
+              </w:rPr>
+              <w:t>d  selecteer opdrachtmap</w:t>
+            </w:r>
+          </w:p>
+          <w:p>
+            <w:pPr>
+              <w:spacing w:line="240" w:lineRule="auto"/>
+              <w:rPr>
+                <w:rFonts w:ascii="Verdana" w:hAnsi="Verdana"/>
+              </w:rPr>
+            </w:pPr>
+            <w:r>
+              <w:rPr>
+                <w:rFonts w:ascii="Verdana" w:hAnsi="Verdana"/>
+              </w:rPr>
+              <w:t>e  selecteer sub opdrachtmap</w:t>
+            </w:r>
+          </w:p>
+          <w:p>
+            <w:pPr>
+              <w:spacing w:line="240" w:lineRule="auto"/>
+              <w:rPr>
+                <w:rFonts w:ascii="Verdana" w:hAnsi="Verdana"/>
+              </w:rPr>
+            </w:pPr>
+            <w:r>
+              <w:rPr>
+                <w:rFonts w:ascii="Verdana" w:hAnsi="Verdana"/>
+              </w:rPr>
+              <w:t>f   selecteer bestand</w:t>
+            </w:r>
+          </w:p>
+          <w:p>
+            <w:pPr>
+              <w:spacing w:line="240" w:lineRule="auto"/>
+              <w:rPr>
+                <w:rFonts w:ascii="Verdana" w:hAnsi="Verdana"/>
+              </w:rPr>
+            </w:pPr>
+            <w:r>
+              <w:rPr>
+                <w:rFonts w:ascii="Verdana" w:hAnsi="Verdana"/>
+              </w:rPr>
+              <w:t>g  selecteer “bestand verwijderen”</w:t>
+            </w:r>
+          </w:p>
+          <w:p>
+            <w:pPr>
+              <w:spacing w:line="240" w:lineRule="auto"/>
+              <w:rPr>
+                <w:rFonts w:ascii="Verdana" w:hAnsi="Verdana"/>
+              </w:rPr>
+            </w:pPr>
+            <w:r>
+              <w:rPr>
+                <w:rFonts w:ascii="Verdana" w:hAnsi="Verdana"/>
+              </w:rPr>
+              <w:t>h  bevestig keuze</w:t>
             </w:r>
           </w:p>
         </w:tc>
@@ -10968,7 +9933,7 @@
 </file>
 
 <file path=customXml/itemProps1.xml><?xml version="1.0" encoding="utf-8"?>
-<ds:datastoreItem xmlns:ds="http://schemas.openxmlformats.org/officeDocument/2006/customXml" ds:itemID="{B4D82ACC-EF0D-477E-AEF6-6AF733A26421}">
+<ds:datastoreItem xmlns:ds="http://schemas.openxmlformats.org/officeDocument/2006/customXml" ds:itemID="{6E7FF2D1-D961-47E2-9FA5-D01DBEF5D057}">
   <ds:schemaRefs>
     <ds:schemaRef ds:uri="http://schemas.openxmlformats.org/officeDocument/2006/bibliography"/>
   </ds:schemaRefs>

</xml_diff>